<commit_message>
added command prompt part in this
</commit_message>
<xml_diff>
--- a/Doc1.docx
+++ b/Doc1.docx
@@ -516,6 +516,7 @@
       </w:pPr>
       <w:r>
         <w:rPr>
+          <w:noProof/>
           <w:sz w:val="20"/>
           <w:szCs w:val="20"/>
         </w:rPr>
@@ -631,8 +632,8 @@
       <w:pPr>
         <w:spacing w:line="240" w:lineRule="auto"/>
         <w:rPr>
-          <w:sz w:val="20"/>
-          <w:szCs w:val="20"/>
+          <w:sz w:val="18"/>
+          <w:szCs w:val="18"/>
         </w:rPr>
       </w:pPr>
       <w:r>
@@ -745,25 +746,7 @@
             <w:szCs w:val="20"/>
             <w:u w:val="none"/>
           </w:rPr>
-          <w:t>On the website of Gi</w:t>
-        </w:r>
-        <w:r>
-          <w:rPr>
-            <w:rStyle w:val="Hyperlink"/>
-            <w:sz w:val="20"/>
-            <w:szCs w:val="20"/>
-            <w:u w:val="none"/>
-          </w:rPr>
-          <w:t>t</w:t>
-        </w:r>
-        <w:r>
-          <w:rPr>
-            <w:rStyle w:val="Hyperlink"/>
-            <w:sz w:val="20"/>
-            <w:szCs w:val="20"/>
-            <w:u w:val="none"/>
-          </w:rPr>
-          <w:t xml:space="preserve">Hub </w:t>
+          <w:t xml:space="preserve">On the website of GitHub </w:t>
         </w:r>
         <w:r>
           <w:rPr>
@@ -910,25 +893,7 @@
           <w:sz w:val="20"/>
           <w:szCs w:val="20"/>
         </w:rPr>
-        <w:t xml:space="preserve">So how we can make </w:t>
-      </w:r>
-      <w:r>
-        <w:rPr>
-          <w:b/>
-          <w:bCs/>
-          <w:sz w:val="20"/>
-          <w:szCs w:val="20"/>
-        </w:rPr>
-        <w:t>most</w:t>
-      </w:r>
-      <w:r>
-        <w:rPr>
-          <w:b/>
-          <w:bCs/>
-          <w:sz w:val="20"/>
-          <w:szCs w:val="20"/>
-        </w:rPr>
-        <w:t xml:space="preserve"> out of this</w:t>
+        <w:t>So how we can make most out of this</w:t>
       </w:r>
       <w:r>
         <w:rPr>
@@ -1022,6 +987,2575 @@
           <w:sz w:val="20"/>
           <w:szCs w:val="20"/>
         </w:rPr>
+      </w:pPr>
+    </w:p>
+    <w:p>
+      <w:pPr>
+        <w:spacing w:line="240" w:lineRule="auto"/>
+        <w:rPr>
+          <w:b/>
+          <w:bCs/>
+          <w:sz w:val="20"/>
+          <w:szCs w:val="20"/>
+        </w:rPr>
+      </w:pPr>
+      <w:r>
+        <w:rPr>
+          <w:b/>
+          <w:bCs/>
+          <w:sz w:val="20"/>
+          <w:szCs w:val="20"/>
+        </w:rPr>
+        <w:t xml:space="preserve">Text based computer interaction </w:t>
+      </w:r>
+    </w:p>
+    <w:p>
+      <w:pPr>
+        <w:spacing w:line="240" w:lineRule="auto"/>
+        <w:rPr>
+          <w:sz w:val="20"/>
+          <w:szCs w:val="20"/>
+        </w:rPr>
+      </w:pPr>
+      <w:r>
+        <w:rPr>
+          <w:sz w:val="20"/>
+          <w:szCs w:val="20"/>
+        </w:rPr>
+        <w:t>: In Operating system we have two mod</w:t>
+      </w:r>
+      <w:r>
+        <w:rPr>
+          <w:sz w:val="20"/>
+          <w:szCs w:val="20"/>
+        </w:rPr>
+        <w:t xml:space="preserve">es of interaction </w:t>
+      </w:r>
+    </w:p>
+    <w:p>
+      <w:pPr>
+        <w:spacing w:line="240" w:lineRule="auto"/>
+        <w:rPr>
+          <w:sz w:val="20"/>
+          <w:szCs w:val="20"/>
+        </w:rPr>
+      </w:pPr>
+      <w:r>
+        <w:rPr>
+          <w:sz w:val="20"/>
+          <w:szCs w:val="20"/>
+        </w:rPr>
+        <w:t xml:space="preserve">One is Graphical User Interface (GUI) which is User Friendly and Easy to Explore </w:t>
+      </w:r>
+    </w:p>
+    <w:p>
+      <w:pPr>
+        <w:spacing w:line="240" w:lineRule="auto"/>
+        <w:rPr>
+          <w:b/>
+          <w:bCs/>
+          <w:sz w:val="20"/>
+          <w:szCs w:val="20"/>
+        </w:rPr>
+      </w:pPr>
+      <w:r>
+        <w:rPr>
+          <w:sz w:val="20"/>
+          <w:szCs w:val="20"/>
+        </w:rPr>
+        <w:t xml:space="preserve">another is Text Based Interaction We can Say Command Line Interface </w:t>
+      </w:r>
+      <w:proofErr w:type="gramStart"/>
+      <w:r>
+        <w:rPr>
+          <w:sz w:val="20"/>
+          <w:szCs w:val="20"/>
+        </w:rPr>
+        <w:t>( CLI</w:t>
+      </w:r>
+      <w:proofErr w:type="gramEnd"/>
+      <w:r>
+        <w:rPr>
+          <w:sz w:val="20"/>
+          <w:szCs w:val="20"/>
+        </w:rPr>
+        <w:t xml:space="preserve"> ) , These are more time saving and Some more efficient in scenarios like Starting Servers , Download Tools , Testing and execution of programs and mainly </w:t>
+      </w:r>
+      <w:r>
+        <w:rPr>
+          <w:b/>
+          <w:bCs/>
+          <w:sz w:val="20"/>
+          <w:szCs w:val="20"/>
+        </w:rPr>
+        <w:t>We use git in CLI or by Text based Interaction</w:t>
+      </w:r>
+    </w:p>
+    <w:p>
+      <w:pPr>
+        <w:spacing w:line="240" w:lineRule="auto"/>
+        <w:rPr>
+          <w:sz w:val="20"/>
+          <w:szCs w:val="20"/>
+        </w:rPr>
+      </w:pPr>
+      <w:r>
+        <w:rPr>
+          <w:b/>
+          <w:bCs/>
+          <w:sz w:val="20"/>
+          <w:szCs w:val="20"/>
+        </w:rPr>
+        <w:t xml:space="preserve"> </w:t>
+      </w:r>
+      <w:r>
+        <w:rPr>
+          <w:sz w:val="20"/>
+          <w:szCs w:val="20"/>
+        </w:rPr>
+        <w:t>On Windows we use Command prompt (</w:t>
+      </w:r>
+      <w:proofErr w:type="spellStart"/>
+      <w:r>
+        <w:rPr>
+          <w:sz w:val="20"/>
+          <w:szCs w:val="20"/>
+        </w:rPr>
+        <w:t>cmd</w:t>
+      </w:r>
+      <w:proofErr w:type="spellEnd"/>
+      <w:r>
+        <w:rPr>
+          <w:sz w:val="20"/>
+          <w:szCs w:val="20"/>
+        </w:rPr>
+        <w:t>) which is Initial Windows Shell</w:t>
+      </w:r>
+    </w:p>
+    <w:p>
+      <w:pPr>
+        <w:spacing w:line="240" w:lineRule="auto"/>
+        <w:rPr>
+          <w:sz w:val="20"/>
+          <w:szCs w:val="20"/>
+        </w:rPr>
+      </w:pPr>
+      <w:r>
+        <w:rPr>
+          <w:sz w:val="20"/>
+          <w:szCs w:val="20"/>
+        </w:rPr>
+        <w:t xml:space="preserve">And new one is </w:t>
+      </w:r>
+      <w:proofErr w:type="spellStart"/>
+      <w:r>
+        <w:rPr>
+          <w:sz w:val="20"/>
+          <w:szCs w:val="20"/>
+        </w:rPr>
+        <w:t>Powershell</w:t>
+      </w:r>
+      <w:proofErr w:type="spellEnd"/>
+      <w:r>
+        <w:rPr>
+          <w:sz w:val="20"/>
+          <w:szCs w:val="20"/>
+        </w:rPr>
+        <w:t xml:space="preserve"> there are some </w:t>
+      </w:r>
+      <w:proofErr w:type="gramStart"/>
+      <w:r>
+        <w:rPr>
+          <w:sz w:val="20"/>
+          <w:szCs w:val="20"/>
+        </w:rPr>
+        <w:t>difference</w:t>
+      </w:r>
+      <w:proofErr w:type="gramEnd"/>
+      <w:r>
+        <w:rPr>
+          <w:sz w:val="20"/>
+          <w:szCs w:val="20"/>
+        </w:rPr>
+        <w:t xml:space="preserve"> in terms of commands between both </w:t>
+      </w:r>
+    </w:p>
+    <w:p>
+      <w:pPr>
+        <w:spacing w:line="240" w:lineRule="auto"/>
+        <w:rPr>
+          <w:sz w:val="20"/>
+          <w:szCs w:val="20"/>
+        </w:rPr>
+      </w:pPr>
+      <w:proofErr w:type="gramStart"/>
+      <w:r>
+        <w:rPr>
+          <w:sz w:val="20"/>
+          <w:szCs w:val="20"/>
+        </w:rPr>
+        <w:t>Also</w:t>
+      </w:r>
+      <w:proofErr w:type="gramEnd"/>
+      <w:r>
+        <w:rPr>
+          <w:sz w:val="20"/>
+          <w:szCs w:val="20"/>
+        </w:rPr>
+        <w:t xml:space="preserve"> there is a bash dedicated to Windows to use git </w:t>
+      </w:r>
+      <w:r>
+        <w:rPr>
+          <w:sz w:val="20"/>
+          <w:szCs w:val="20"/>
+        </w:rPr>
+        <w:sym w:font="Wingdings" w:char="F0E0"/>
+      </w:r>
+    </w:p>
+    <w:p>
+      <w:pPr>
+        <w:spacing w:line="240" w:lineRule="auto"/>
+        <w:rPr>
+          <w:sz w:val="20"/>
+          <w:szCs w:val="20"/>
+        </w:rPr>
+      </w:pPr>
+      <w:r>
+        <w:rPr>
+          <w:b/>
+          <w:bCs/>
+          <w:sz w:val="20"/>
+          <w:szCs w:val="20"/>
+        </w:rPr>
+        <w:t xml:space="preserve"> Git </w:t>
+      </w:r>
+      <w:proofErr w:type="gramStart"/>
+      <w:r>
+        <w:rPr>
+          <w:b/>
+          <w:bCs/>
+          <w:sz w:val="20"/>
+          <w:szCs w:val="20"/>
+        </w:rPr>
+        <w:t>Bash</w:t>
+      </w:r>
+      <w:r>
+        <w:rPr>
+          <w:b/>
+          <w:bCs/>
+          <w:sz w:val="20"/>
+          <w:szCs w:val="20"/>
+        </w:rPr>
+        <w:t xml:space="preserve"> ,</w:t>
+      </w:r>
+      <w:proofErr w:type="gramEnd"/>
+      <w:r>
+        <w:rPr>
+          <w:b/>
+          <w:bCs/>
+          <w:sz w:val="20"/>
+          <w:szCs w:val="20"/>
+        </w:rPr>
+        <w:t xml:space="preserve">, </w:t>
+      </w:r>
+      <w:r>
+        <w:rPr>
+          <w:sz w:val="20"/>
+          <w:szCs w:val="20"/>
+        </w:rPr>
+        <w:t xml:space="preserve"> not necessary to download the git bash .</w:t>
+      </w:r>
+    </w:p>
+    <w:p>
+      <w:pPr>
+        <w:spacing w:line="240" w:lineRule="auto"/>
+        <w:rPr>
+          <w:b/>
+          <w:bCs/>
+          <w:sz w:val="20"/>
+          <w:szCs w:val="20"/>
+        </w:rPr>
+      </w:pPr>
+      <w:r>
+        <w:rPr>
+          <w:b/>
+          <w:bCs/>
+          <w:noProof/>
+          <w:sz w:val="20"/>
+          <w:szCs w:val="20"/>
+        </w:rPr>
+        <w:drawing>
+          <wp:anchor distT="0" distB="0" distL="114300" distR="114300" simplePos="0" relativeHeight="251663360" behindDoc="0" locked="0" layoutInCell="1" allowOverlap="1" wp14:anchorId="7A8F303D" wp14:editId="67143CBB">
+            <wp:simplePos x="0" y="0"/>
+            <wp:positionH relativeFrom="column">
+              <wp:posOffset>0</wp:posOffset>
+            </wp:positionH>
+            <wp:positionV relativeFrom="paragraph">
+              <wp:posOffset>257175</wp:posOffset>
+            </wp:positionV>
+            <wp:extent cx="3200400" cy="1438910"/>
+            <wp:effectExtent l="57150" t="0" r="38100" b="104140"/>
+            <wp:wrapTopAndBottom/>
+            <wp:docPr id="62915137" name="Picture 1"/>
+            <wp:cNvGraphicFramePr>
+              <a:graphicFrameLocks xmlns:a="http://schemas.openxmlformats.org/drawingml/2006/main" noChangeAspect="1"/>
+            </wp:cNvGraphicFramePr>
+            <a:graphic xmlns:a="http://schemas.openxmlformats.org/drawingml/2006/main">
+              <a:graphicData uri="http://schemas.openxmlformats.org/drawingml/2006/picture">
+                <pic:pic xmlns:pic="http://schemas.openxmlformats.org/drawingml/2006/picture">
+                  <pic:nvPicPr>
+                    <pic:cNvPr id="62915137" name=""/>
+                    <pic:cNvPicPr/>
+                  </pic:nvPicPr>
+                  <pic:blipFill>
+                    <a:blip r:embed="rId6"/>
+                    <a:stretch>
+                      <a:fillRect/>
+                    </a:stretch>
+                  </pic:blipFill>
+                  <pic:spPr>
+                    <a:xfrm>
+                      <a:off x="0" y="0"/>
+                      <a:ext cx="3200400" cy="1438910"/>
+                    </a:xfrm>
+                    <a:prstGeom prst="rect">
+                      <a:avLst/>
+                    </a:prstGeom>
+                    <a:effectLst>
+                      <a:outerShdw blurRad="50800" dist="50800" dir="5400000" algn="ctr" rotWithShape="0">
+                        <a:srgbClr val="000000">
+                          <a:alpha val="94000"/>
+                        </a:srgbClr>
+                      </a:outerShdw>
+                    </a:effectLst>
+                  </pic:spPr>
+                </pic:pic>
+              </a:graphicData>
+            </a:graphic>
+          </wp:anchor>
+        </w:drawing>
+      </w:r>
+      <w:r>
+        <w:rPr>
+          <w:b/>
+          <w:bCs/>
+          <w:sz w:val="20"/>
+          <w:szCs w:val="20"/>
+        </w:rPr>
+        <w:tab/>
+      </w:r>
+      <w:r>
+        <w:rPr>
+          <w:b/>
+          <w:bCs/>
+          <w:sz w:val="20"/>
+          <w:szCs w:val="20"/>
+        </w:rPr>
+        <w:tab/>
+      </w:r>
+    </w:p>
+    <w:p>
+      <w:pPr>
+        <w:spacing w:line="240" w:lineRule="auto"/>
+        <w:rPr>
+          <w:b/>
+          <w:bCs/>
+          <w:sz w:val="20"/>
+          <w:szCs w:val="20"/>
+        </w:rPr>
+      </w:pPr>
+    </w:p>
+    <w:p>
+      <w:pPr>
+        <w:spacing w:line="240" w:lineRule="auto"/>
+        <w:rPr>
+          <w:b/>
+          <w:bCs/>
+        </w:rPr>
+      </w:pPr>
+      <w:r>
+        <w:rPr>
+          <w:b/>
+          <w:bCs/>
+        </w:rPr>
+        <w:t xml:space="preserve">Window </w:t>
+      </w:r>
+      <w:proofErr w:type="gramStart"/>
+      <w:r>
+        <w:rPr>
+          <w:b/>
+          <w:bCs/>
+        </w:rPr>
+        <w:t>Command  Prompt</w:t>
+      </w:r>
+      <w:proofErr w:type="gramEnd"/>
+      <w:r>
+        <w:rPr>
+          <w:b/>
+          <w:bCs/>
+        </w:rPr>
+        <w:t xml:space="preserve">  Basics</w:t>
+      </w:r>
+      <w:r>
+        <w:rPr>
+          <w:b/>
+          <w:bCs/>
+        </w:rPr>
+        <w:t xml:space="preserve">   </w:t>
+      </w:r>
+    </w:p>
+    <w:p>
+      <w:pPr>
+        <w:spacing w:line="240" w:lineRule="auto"/>
+      </w:pPr>
+      <w:r>
+        <w:drawing>
+          <wp:anchor distT="0" distB="0" distL="114300" distR="114300" simplePos="0" relativeHeight="251597312" behindDoc="0" locked="0" layoutInCell="1" allowOverlap="1" wp14:anchorId="61708072" wp14:editId="2C7C5FF2">
+            <wp:simplePos x="0" y="0"/>
+            <wp:positionH relativeFrom="column">
+              <wp:posOffset>-111760</wp:posOffset>
+            </wp:positionH>
+            <wp:positionV relativeFrom="paragraph">
+              <wp:posOffset>306705</wp:posOffset>
+            </wp:positionV>
+            <wp:extent cx="2223770" cy="1273175"/>
+            <wp:effectExtent l="0" t="0" r="0" b="0"/>
+            <wp:wrapTopAndBottom/>
+            <wp:docPr id="1146543236" name="Picture 1"/>
+            <wp:cNvGraphicFramePr>
+              <a:graphicFrameLocks xmlns:a="http://schemas.openxmlformats.org/drawingml/2006/main" noChangeAspect="1"/>
+            </wp:cNvGraphicFramePr>
+            <a:graphic xmlns:a="http://schemas.openxmlformats.org/drawingml/2006/main">
+              <a:graphicData uri="http://schemas.openxmlformats.org/drawingml/2006/picture">
+                <pic:pic xmlns:pic="http://schemas.openxmlformats.org/drawingml/2006/picture">
+                  <pic:nvPicPr>
+                    <pic:cNvPr id="1146543236" name=""/>
+                    <pic:cNvPicPr/>
+                  </pic:nvPicPr>
+                  <pic:blipFill>
+                    <a:blip r:embed="rId7"/>
+                    <a:stretch>
+                      <a:fillRect/>
+                    </a:stretch>
+                  </pic:blipFill>
+                  <pic:spPr>
+                    <a:xfrm>
+                      <a:off x="0" y="0"/>
+                      <a:ext cx="2223770" cy="1273175"/>
+                    </a:xfrm>
+                    <a:prstGeom prst="rect">
+                      <a:avLst/>
+                    </a:prstGeom>
+                  </pic:spPr>
+                </pic:pic>
+              </a:graphicData>
+            </a:graphic>
+            <wp14:sizeRelH relativeFrom="margin">
+              <wp14:pctWidth>0</wp14:pctWidth>
+            </wp14:sizeRelH>
+            <wp14:sizeRelV relativeFrom="margin">
+              <wp14:pctHeight>0</wp14:pctHeight>
+            </wp14:sizeRelV>
+          </wp:anchor>
+        </w:drawing>
+      </w:r>
+      <w:r>
+        <w:rPr>
+          <w:b/>
+          <w:bCs/>
+        </w:rPr>
+        <w:t xml:space="preserve">Dir </w:t>
+      </w:r>
+      <w:proofErr w:type="gramStart"/>
+      <w:r>
+        <w:rPr>
+          <w:b/>
+          <w:bCs/>
+        </w:rPr>
+        <w:t>command :</w:t>
+      </w:r>
+      <w:proofErr w:type="gramEnd"/>
+      <w:r>
+        <w:rPr>
+          <w:b/>
+          <w:bCs/>
+        </w:rPr>
+        <w:t xml:space="preserve"> </w:t>
+      </w:r>
+      <w:r>
+        <w:t xml:space="preserve"> use to list the items in the directory</w:t>
+      </w:r>
+    </w:p>
+    <w:p>
+      <w:pPr>
+        <w:spacing w:line="240" w:lineRule="auto"/>
+      </w:pPr>
+    </w:p>
+    <w:p>
+      <w:pPr>
+        <w:spacing w:line="240" w:lineRule="auto"/>
+      </w:pPr>
+    </w:p>
+    <w:p>
+      <w:pPr>
+        <w:spacing w:line="240" w:lineRule="auto"/>
+        <w:rPr>
+          <w:b/>
+          <w:bCs/>
+        </w:rPr>
+      </w:pPr>
+      <w:r>
+        <w:rPr>
+          <w:b/>
+          <w:bCs/>
+        </w:rPr>
+        <w:lastRenderedPageBreak/>
+        <w:t>Changing directory -</w:t>
+      </w:r>
+      <w:r>
+        <w:rPr>
+          <w:rFonts w:ascii="Segoe UI Emoji" w:eastAsia="Segoe UI Emoji" w:hAnsi="Segoe UI Emoji" w:cs="Segoe UI Emoji"/>
+          <w:b/>
+          <w:bCs/>
+        </w:rPr>
+        <w:t xml:space="preserve">&gt; (same as </w:t>
+      </w:r>
+      <w:proofErr w:type="spellStart"/>
+      <w:r>
+        <w:rPr>
+          <w:rFonts w:ascii="Segoe UI Emoji" w:eastAsia="Segoe UI Emoji" w:hAnsi="Segoe UI Emoji" w:cs="Segoe UI Emoji"/>
+          <w:b/>
+          <w:bCs/>
+        </w:rPr>
+        <w:t>linux</w:t>
+      </w:r>
+      <w:proofErr w:type="spellEnd"/>
+      <w:r>
+        <w:rPr>
+          <w:rFonts w:ascii="Segoe UI Emoji" w:eastAsia="Segoe UI Emoji" w:hAnsi="Segoe UI Emoji" w:cs="Segoe UI Emoji"/>
+          <w:b/>
+          <w:bCs/>
+        </w:rPr>
+        <w:t>)</w:t>
+      </w:r>
+    </w:p>
+    <w:p>
+      <w:pPr>
+        <w:spacing w:line="240" w:lineRule="auto"/>
+      </w:pPr>
+      <w:r>
+        <w:rPr>
+          <w:b/>
+          <w:bCs/>
+        </w:rPr>
+        <w:t>cd</w:t>
+      </w:r>
+      <w:proofErr w:type="gramStart"/>
+      <w:r>
+        <w:rPr>
+          <w:b/>
+          <w:bCs/>
+        </w:rPr>
+        <w:t xml:space="preserve"> ..</w:t>
+      </w:r>
+      <w:proofErr w:type="gramEnd"/>
+      <w:r>
+        <w:rPr>
+          <w:b/>
+          <w:bCs/>
+        </w:rPr>
+        <w:t xml:space="preserve">  -&gt;</w:t>
+      </w:r>
+      <w:r>
+        <w:t xml:space="preserve"> move one directory back </w:t>
+      </w:r>
+    </w:p>
+    <w:p>
+      <w:pPr>
+        <w:spacing w:line="240" w:lineRule="auto"/>
+        <w:ind w:left="720" w:hanging="720"/>
+      </w:pPr>
+      <w:r>
+        <w:drawing>
+          <wp:anchor distT="0" distB="0" distL="114300" distR="114300" simplePos="0" relativeHeight="251602432" behindDoc="0" locked="0" layoutInCell="1" allowOverlap="1" wp14:anchorId="179C900F" wp14:editId="4BC7CFAC">
+            <wp:simplePos x="0" y="0"/>
+            <wp:positionH relativeFrom="column">
+              <wp:posOffset>0</wp:posOffset>
+            </wp:positionH>
+            <wp:positionV relativeFrom="paragraph">
+              <wp:posOffset>558800</wp:posOffset>
+            </wp:positionV>
+            <wp:extent cx="2314575" cy="1567180"/>
+            <wp:effectExtent l="0" t="0" r="0" b="0"/>
+            <wp:wrapTopAndBottom/>
+            <wp:docPr id="1394375481" name="Picture 1"/>
+            <wp:cNvGraphicFramePr>
+              <a:graphicFrameLocks xmlns:a="http://schemas.openxmlformats.org/drawingml/2006/main" noChangeAspect="1"/>
+            </wp:cNvGraphicFramePr>
+            <a:graphic xmlns:a="http://schemas.openxmlformats.org/drawingml/2006/main">
+              <a:graphicData uri="http://schemas.openxmlformats.org/drawingml/2006/picture">
+                <pic:pic xmlns:pic="http://schemas.openxmlformats.org/drawingml/2006/picture">
+                  <pic:nvPicPr>
+                    <pic:cNvPr id="1394375481" name=""/>
+                    <pic:cNvPicPr/>
+                  </pic:nvPicPr>
+                  <pic:blipFill>
+                    <a:blip r:embed="rId8"/>
+                    <a:stretch>
+                      <a:fillRect/>
+                    </a:stretch>
+                  </pic:blipFill>
+                  <pic:spPr>
+                    <a:xfrm>
+                      <a:off x="0" y="0"/>
+                      <a:ext cx="2314575" cy="1567180"/>
+                    </a:xfrm>
+                    <a:prstGeom prst="rect">
+                      <a:avLst/>
+                    </a:prstGeom>
+                  </pic:spPr>
+                </pic:pic>
+              </a:graphicData>
+            </a:graphic>
+            <wp14:sizeRelH relativeFrom="margin">
+              <wp14:pctWidth>0</wp14:pctWidth>
+            </wp14:sizeRelH>
+            <wp14:sizeRelV relativeFrom="margin">
+              <wp14:pctHeight>0</wp14:pctHeight>
+            </wp14:sizeRelV>
+          </wp:anchor>
+        </w:drawing>
+      </w:r>
+      <w:r>
+        <w:rPr>
+          <w:b/>
+          <w:bCs/>
+        </w:rPr>
+        <w:t xml:space="preserve">cd </w:t>
+      </w:r>
+      <w:proofErr w:type="spellStart"/>
+      <w:r>
+        <w:rPr>
+          <w:b/>
+          <w:bCs/>
+        </w:rPr>
+        <w:t>DirectoryName</w:t>
+      </w:r>
+      <w:proofErr w:type="spellEnd"/>
+      <w:r>
+        <w:rPr>
+          <w:b/>
+          <w:bCs/>
+        </w:rPr>
+        <w:t xml:space="preserve"> -&gt; </w:t>
+      </w:r>
+      <w:r>
+        <w:t xml:space="preserve">to navigate into a specific directory from the list of </w:t>
+      </w:r>
+      <w:proofErr w:type="gramStart"/>
+      <w:r>
+        <w:t>Directories .</w:t>
+      </w:r>
+      <w:proofErr w:type="gramEnd"/>
+    </w:p>
+    <w:p>
+      <w:pPr>
+        <w:spacing w:line="240" w:lineRule="auto"/>
+        <w:ind w:left="720" w:hanging="720"/>
+      </w:pPr>
+    </w:p>
+    <w:p>
+      <w:pPr>
+        <w:spacing w:line="240" w:lineRule="auto"/>
+        <w:ind w:left="720" w:hanging="720"/>
+        <w:rPr>
+          <w:b/>
+          <w:bCs/>
+        </w:rPr>
+      </w:pPr>
+      <w:r>
+        <w:rPr>
+          <w:b/>
+          <w:bCs/>
+        </w:rPr>
+        <w:t xml:space="preserve">To Navigate to whole another </w:t>
+      </w:r>
+      <w:proofErr w:type="gramStart"/>
+      <w:r>
+        <w:rPr>
+          <w:b/>
+          <w:bCs/>
+        </w:rPr>
+        <w:t>drive(</w:t>
+      </w:r>
+      <w:proofErr w:type="gramEnd"/>
+      <w:r>
+        <w:rPr>
+          <w:b/>
+          <w:bCs/>
+        </w:rPr>
+        <w:t>D drive , E drive etc.)</w:t>
+      </w:r>
+    </w:p>
+    <w:p>
+      <w:pPr>
+        <w:spacing w:line="240" w:lineRule="auto"/>
+        <w:ind w:left="720" w:hanging="720"/>
+      </w:pPr>
+      <w:r>
+        <w:t xml:space="preserve">To navigate just Write Drive name followed </w:t>
+      </w:r>
+      <w:proofErr w:type="gramStart"/>
+      <w:r>
+        <w:t>by :</w:t>
+      </w:r>
+      <w:proofErr w:type="gramEnd"/>
+      <w:r>
+        <w:t xml:space="preserve"> </w:t>
+      </w:r>
+    </w:p>
+    <w:p>
+      <w:pPr>
+        <w:spacing w:line="240" w:lineRule="auto"/>
+        <w:ind w:left="720" w:hanging="720"/>
+      </w:pPr>
+      <w:r>
+        <w:drawing>
+          <wp:anchor distT="0" distB="0" distL="114300" distR="114300" simplePos="0" relativeHeight="251610624" behindDoc="0" locked="0" layoutInCell="1" allowOverlap="1" wp14:anchorId="53BDC746" wp14:editId="37284CAA">
+            <wp:simplePos x="0" y="0"/>
+            <wp:positionH relativeFrom="column">
+              <wp:posOffset>0</wp:posOffset>
+            </wp:positionH>
+            <wp:positionV relativeFrom="paragraph">
+              <wp:posOffset>275590</wp:posOffset>
+            </wp:positionV>
+            <wp:extent cx="1316990" cy="1064260"/>
+            <wp:effectExtent l="0" t="0" r="0" b="0"/>
+            <wp:wrapTopAndBottom/>
+            <wp:docPr id="993510152" name="Picture 1"/>
+            <wp:cNvGraphicFramePr>
+              <a:graphicFrameLocks xmlns:a="http://schemas.openxmlformats.org/drawingml/2006/main" noChangeAspect="1"/>
+            </wp:cNvGraphicFramePr>
+            <a:graphic xmlns:a="http://schemas.openxmlformats.org/drawingml/2006/main">
+              <a:graphicData uri="http://schemas.openxmlformats.org/drawingml/2006/picture">
+                <pic:pic xmlns:pic="http://schemas.openxmlformats.org/drawingml/2006/picture">
+                  <pic:nvPicPr>
+                    <pic:cNvPr id="993510152" name=""/>
+                    <pic:cNvPicPr/>
+                  </pic:nvPicPr>
+                  <pic:blipFill>
+                    <a:blip r:embed="rId9"/>
+                    <a:stretch>
+                      <a:fillRect/>
+                    </a:stretch>
+                  </pic:blipFill>
+                  <pic:spPr>
+                    <a:xfrm>
+                      <a:off x="0" y="0"/>
+                      <a:ext cx="1316990" cy="1064260"/>
+                    </a:xfrm>
+                    <a:prstGeom prst="rect">
+                      <a:avLst/>
+                    </a:prstGeom>
+                  </pic:spPr>
+                </pic:pic>
+              </a:graphicData>
+            </a:graphic>
+            <wp14:sizeRelH relativeFrom="margin">
+              <wp14:pctWidth>0</wp14:pctWidth>
+            </wp14:sizeRelH>
+            <wp14:sizeRelV relativeFrom="margin">
+              <wp14:pctHeight>0</wp14:pctHeight>
+            </wp14:sizeRelV>
+          </wp:anchor>
+        </w:drawing>
+      </w:r>
+      <w:r>
+        <w:t>Example</w:t>
+      </w:r>
+    </w:p>
+    <w:p>
+      <w:pPr>
+        <w:spacing w:line="240" w:lineRule="auto"/>
+        <w:ind w:left="720" w:hanging="720"/>
+      </w:pPr>
+    </w:p>
+    <w:p>
+      <w:pPr>
+        <w:spacing w:line="240" w:lineRule="auto"/>
+        <w:ind w:left="720" w:hanging="720"/>
+        <w:rPr>
+          <w:b/>
+          <w:bCs/>
+        </w:rPr>
+      </w:pPr>
+      <w:r>
+        <w:rPr>
+          <w:b/>
+          <w:bCs/>
+        </w:rPr>
+        <w:t xml:space="preserve">Absolute and Relative </w:t>
+      </w:r>
+      <w:proofErr w:type="gramStart"/>
+      <w:r>
+        <w:rPr>
+          <w:b/>
+          <w:bCs/>
+        </w:rPr>
+        <w:t>Paths  :</w:t>
+      </w:r>
+      <w:proofErr w:type="gramEnd"/>
+    </w:p>
+    <w:p>
+      <w:pPr>
+        <w:spacing w:line="240" w:lineRule="auto"/>
+        <w:ind w:left="720" w:hanging="720"/>
+        <w:rPr>
+          <w:b/>
+          <w:bCs/>
+        </w:rPr>
+      </w:pPr>
+      <w:r>
+        <w:rPr>
+          <w:b/>
+          <w:bCs/>
+        </w:rPr>
+        <w:t xml:space="preserve"> </w:t>
+      </w:r>
+    </w:p>
+    <w:p>
+      <w:pPr>
+        <w:spacing w:line="240" w:lineRule="auto"/>
+        <w:ind w:left="720" w:hanging="720"/>
+      </w:pPr>
+      <w:r>
+        <w:rPr>
+          <w:b/>
+          <w:bCs/>
+        </w:rPr>
+        <w:t xml:space="preserve">Relative </w:t>
+      </w:r>
+      <w:proofErr w:type="gramStart"/>
+      <w:r>
+        <w:rPr>
+          <w:b/>
+          <w:bCs/>
+        </w:rPr>
+        <w:t>path :</w:t>
+      </w:r>
+      <w:proofErr w:type="gramEnd"/>
+      <w:r>
+        <w:rPr>
+          <w:b/>
+          <w:bCs/>
+        </w:rPr>
+        <w:t xml:space="preserve"> </w:t>
+      </w:r>
+      <w:r>
+        <w:t xml:space="preserve"> It is simply like </w:t>
+      </w:r>
+      <w:r>
+        <w:t xml:space="preserve">back and forth </w:t>
+      </w:r>
+      <w:r>
+        <w:t xml:space="preserve">of the directory neighboring directories </w:t>
+      </w:r>
+    </w:p>
+    <w:p>
+      <w:pPr>
+        <w:spacing w:line="240" w:lineRule="auto"/>
+        <w:ind w:left="720" w:hanging="720"/>
+      </w:pPr>
+      <w:r>
+        <w:rPr>
+          <w:noProof/>
+        </w:rPr>
+        <w:drawing>
+          <wp:anchor distT="0" distB="0" distL="114300" distR="114300" simplePos="0" relativeHeight="251650560" behindDoc="0" locked="0" layoutInCell="1" allowOverlap="1" wp14:anchorId="0391EE63" wp14:editId="4BB53D09">
+            <wp:simplePos x="0" y="0"/>
+            <wp:positionH relativeFrom="column">
+              <wp:posOffset>147989</wp:posOffset>
+            </wp:positionH>
+            <wp:positionV relativeFrom="paragraph">
+              <wp:posOffset>758911</wp:posOffset>
+            </wp:positionV>
+            <wp:extent cx="3054350" cy="452120"/>
+            <wp:effectExtent l="0" t="0" r="0" b="0"/>
+            <wp:wrapTopAndBottom/>
+            <wp:docPr id="272299165" name="Picture 1"/>
+            <wp:cNvGraphicFramePr>
+              <a:graphicFrameLocks xmlns:a="http://schemas.openxmlformats.org/drawingml/2006/main" noChangeAspect="1"/>
+            </wp:cNvGraphicFramePr>
+            <a:graphic xmlns:a="http://schemas.openxmlformats.org/drawingml/2006/main">
+              <a:graphicData uri="http://schemas.openxmlformats.org/drawingml/2006/picture">
+                <pic:pic xmlns:pic="http://schemas.openxmlformats.org/drawingml/2006/picture">
+                  <pic:nvPicPr>
+                    <pic:cNvPr id="272299165" name=""/>
+                    <pic:cNvPicPr/>
+                  </pic:nvPicPr>
+                  <pic:blipFill>
+                    <a:blip r:embed="rId10"/>
+                    <a:stretch>
+                      <a:fillRect/>
+                    </a:stretch>
+                  </pic:blipFill>
+                  <pic:spPr>
+                    <a:xfrm>
+                      <a:off x="0" y="0"/>
+                      <a:ext cx="3054350" cy="452120"/>
+                    </a:xfrm>
+                    <a:prstGeom prst="rect">
+                      <a:avLst/>
+                    </a:prstGeom>
+                  </pic:spPr>
+                </pic:pic>
+              </a:graphicData>
+            </a:graphic>
+            <wp14:sizeRelH relativeFrom="margin">
+              <wp14:pctWidth>0</wp14:pctWidth>
+            </wp14:sizeRelH>
+            <wp14:sizeRelV relativeFrom="margin">
+              <wp14:pctHeight>0</wp14:pctHeight>
+            </wp14:sizeRelV>
+          </wp:anchor>
+        </w:drawing>
+      </w:r>
+      <w:r>
+        <w:rPr>
+          <w:noProof/>
+        </w:rPr>
+        <w:drawing>
+          <wp:anchor distT="0" distB="0" distL="114300" distR="114300" simplePos="0" relativeHeight="251631104" behindDoc="0" locked="0" layoutInCell="1" allowOverlap="1" wp14:anchorId="0D946766" wp14:editId="682707C2">
+            <wp:simplePos x="0" y="0"/>
+            <wp:positionH relativeFrom="column">
+              <wp:posOffset>135358</wp:posOffset>
+            </wp:positionH>
+            <wp:positionV relativeFrom="paragraph">
+              <wp:posOffset>472646</wp:posOffset>
+            </wp:positionV>
+            <wp:extent cx="1767205" cy="256540"/>
+            <wp:effectExtent l="0" t="0" r="0" b="0"/>
+            <wp:wrapTopAndBottom/>
+            <wp:docPr id="1693659671" name="Picture 1"/>
+            <wp:cNvGraphicFramePr>
+              <a:graphicFrameLocks xmlns:a="http://schemas.openxmlformats.org/drawingml/2006/main" noChangeAspect="1"/>
+            </wp:cNvGraphicFramePr>
+            <a:graphic xmlns:a="http://schemas.openxmlformats.org/drawingml/2006/main">
+              <a:graphicData uri="http://schemas.openxmlformats.org/drawingml/2006/picture">
+                <pic:pic xmlns:pic="http://schemas.openxmlformats.org/drawingml/2006/picture">
+                  <pic:nvPicPr>
+                    <pic:cNvPr id="1693659671" name=""/>
+                    <pic:cNvPicPr/>
+                  </pic:nvPicPr>
+                  <pic:blipFill>
+                    <a:blip r:embed="rId11"/>
+                    <a:stretch>
+                      <a:fillRect/>
+                    </a:stretch>
+                  </pic:blipFill>
+                  <pic:spPr>
+                    <a:xfrm>
+                      <a:off x="0" y="0"/>
+                      <a:ext cx="1767205" cy="256540"/>
+                    </a:xfrm>
+                    <a:prstGeom prst="rect">
+                      <a:avLst/>
+                    </a:prstGeom>
+                  </pic:spPr>
+                </pic:pic>
+              </a:graphicData>
+            </a:graphic>
+            <wp14:sizeRelH relativeFrom="margin">
+              <wp14:pctWidth>0</wp14:pctWidth>
+            </wp14:sizeRelH>
+            <wp14:sizeRelV relativeFrom="margin">
+              <wp14:pctHeight>0</wp14:pctHeight>
+            </wp14:sizeRelV>
+          </wp:anchor>
+        </w:drawing>
+      </w:r>
+      <w:r>
+        <w:rPr>
+          <w:noProof/>
+        </w:rPr>
+        <w:drawing>
+          <wp:anchor distT="0" distB="0" distL="114300" distR="114300" simplePos="0" relativeHeight="251621888" behindDoc="0" locked="0" layoutInCell="1" allowOverlap="1" wp14:anchorId="262E7D84" wp14:editId="15BC9396">
+            <wp:simplePos x="0" y="0"/>
+            <wp:positionH relativeFrom="column">
+              <wp:posOffset>139700</wp:posOffset>
+            </wp:positionH>
+            <wp:positionV relativeFrom="paragraph">
+              <wp:posOffset>289560</wp:posOffset>
+            </wp:positionV>
+            <wp:extent cx="1111885" cy="191135"/>
+            <wp:effectExtent l="0" t="0" r="0" b="0"/>
+            <wp:wrapTopAndBottom/>
+            <wp:docPr id="629848847" name="Picture 1"/>
+            <wp:cNvGraphicFramePr>
+              <a:graphicFrameLocks xmlns:a="http://schemas.openxmlformats.org/drawingml/2006/main" noChangeAspect="1"/>
+            </wp:cNvGraphicFramePr>
+            <a:graphic xmlns:a="http://schemas.openxmlformats.org/drawingml/2006/main">
+              <a:graphicData uri="http://schemas.openxmlformats.org/drawingml/2006/picture">
+                <pic:pic xmlns:pic="http://schemas.openxmlformats.org/drawingml/2006/picture">
+                  <pic:nvPicPr>
+                    <pic:cNvPr id="629848847" name=""/>
+                    <pic:cNvPicPr/>
+                  </pic:nvPicPr>
+                  <pic:blipFill>
+                    <a:blip r:embed="rId12"/>
+                    <a:stretch>
+                      <a:fillRect/>
+                    </a:stretch>
+                  </pic:blipFill>
+                  <pic:spPr>
+                    <a:xfrm>
+                      <a:off x="0" y="0"/>
+                      <a:ext cx="1111885" cy="191135"/>
+                    </a:xfrm>
+                    <a:prstGeom prst="rect">
+                      <a:avLst/>
+                    </a:prstGeom>
+                  </pic:spPr>
+                </pic:pic>
+              </a:graphicData>
+            </a:graphic>
+            <wp14:sizeRelH relativeFrom="margin">
+              <wp14:pctWidth>0</wp14:pctWidth>
+            </wp14:sizeRelH>
+            <wp14:sizeRelV relativeFrom="margin">
+              <wp14:pctHeight>0</wp14:pctHeight>
+            </wp14:sizeRelV>
+          </wp:anchor>
+        </w:drawing>
+      </w:r>
+      <w:r>
+        <w:rPr>
+          <w:b/>
+          <w:bCs/>
+        </w:rPr>
+        <w:t>Like -</w:t>
+      </w:r>
+      <w:r>
+        <w:t>:</w:t>
+      </w:r>
+    </w:p>
+    <w:p>
+      <w:pPr>
+        <w:spacing w:line="240" w:lineRule="auto"/>
+        <w:ind w:left="720" w:hanging="720"/>
+      </w:pPr>
+      <w:r>
+        <w:rPr>
+          <w:noProof/>
+        </w:rPr>
+        <w:drawing>
+          <wp:anchor distT="0" distB="0" distL="114300" distR="114300" simplePos="0" relativeHeight="251643392" behindDoc="0" locked="0" layoutInCell="1" allowOverlap="1" wp14:anchorId="7A40F49F" wp14:editId="699E1D3E">
+            <wp:simplePos x="0" y="0"/>
+            <wp:positionH relativeFrom="column">
+              <wp:posOffset>0</wp:posOffset>
+            </wp:positionH>
+            <wp:positionV relativeFrom="paragraph">
+              <wp:posOffset>728345</wp:posOffset>
+            </wp:positionV>
+            <wp:extent cx="28571" cy="19048"/>
+            <wp:effectExtent l="0" t="0" r="0" b="0"/>
+            <wp:wrapTopAndBottom/>
+            <wp:docPr id="1388909453" name="Picture 1"/>
+            <wp:cNvGraphicFramePr>
+              <a:graphicFrameLocks xmlns:a="http://schemas.openxmlformats.org/drawingml/2006/main" noChangeAspect="1"/>
+            </wp:cNvGraphicFramePr>
+            <a:graphic xmlns:a="http://schemas.openxmlformats.org/drawingml/2006/main">
+              <a:graphicData uri="http://schemas.openxmlformats.org/drawingml/2006/picture">
+                <pic:pic xmlns:pic="http://schemas.openxmlformats.org/drawingml/2006/picture">
+                  <pic:nvPicPr>
+                    <pic:cNvPr id="1388909453" name=""/>
+                    <pic:cNvPicPr/>
+                  </pic:nvPicPr>
+                  <pic:blipFill>
+                    <a:blip r:embed="rId13"/>
+                    <a:stretch>
+                      <a:fillRect/>
+                    </a:stretch>
+                  </pic:blipFill>
+                  <pic:spPr>
+                    <a:xfrm>
+                      <a:off x="0" y="0"/>
+                      <a:ext cx="28571" cy="19048"/>
+                    </a:xfrm>
+                    <a:prstGeom prst="rect">
+                      <a:avLst/>
+                    </a:prstGeom>
+                  </pic:spPr>
+                </pic:pic>
+              </a:graphicData>
+            </a:graphic>
+          </wp:anchor>
+        </w:drawing>
+      </w:r>
+      <w:r>
+        <w:rPr>
+          <w:b/>
+          <w:bCs/>
+        </w:rPr>
+        <w:t>Absolute path:</w:t>
+      </w:r>
+      <w:r>
+        <w:t xml:space="preserve"> </w:t>
+      </w:r>
+      <w:r>
+        <w:rPr>
+          <w:b/>
+          <w:bCs/>
+        </w:rPr>
+        <w:t xml:space="preserve"> </w:t>
+      </w:r>
+      <w:r>
+        <w:t xml:space="preserve">In this we have to enter cd followed by full path location from drive name to that specific directory name in which you </w:t>
+      </w:r>
+      <w:proofErr w:type="spellStart"/>
+      <w:r>
+        <w:t>wanna</w:t>
+      </w:r>
+      <w:proofErr w:type="spellEnd"/>
+      <w:r>
+        <w:t xml:space="preserve"> navigate </w:t>
+      </w:r>
+    </w:p>
+    <w:p>
+      <w:pPr>
+        <w:spacing w:line="240" w:lineRule="auto"/>
+        <w:ind w:left="720" w:hanging="720"/>
+      </w:pPr>
+      <w:r>
+        <w:drawing>
+          <wp:anchor distT="0" distB="0" distL="114300" distR="114300" simplePos="0" relativeHeight="251656704" behindDoc="0" locked="0" layoutInCell="1" allowOverlap="1" wp14:anchorId="43F4A0EF" wp14:editId="562ADD65">
+            <wp:simplePos x="0" y="0"/>
+            <wp:positionH relativeFrom="column">
+              <wp:posOffset>0</wp:posOffset>
+            </wp:positionH>
+            <wp:positionV relativeFrom="paragraph">
+              <wp:posOffset>272415</wp:posOffset>
+            </wp:positionV>
+            <wp:extent cx="3200400" cy="659765"/>
+            <wp:effectExtent l="0" t="0" r="0" b="6985"/>
+            <wp:wrapTopAndBottom/>
+            <wp:docPr id="2106567915" name="Picture 1"/>
+            <wp:cNvGraphicFramePr>
+              <a:graphicFrameLocks xmlns:a="http://schemas.openxmlformats.org/drawingml/2006/main" noChangeAspect="1"/>
+            </wp:cNvGraphicFramePr>
+            <a:graphic xmlns:a="http://schemas.openxmlformats.org/drawingml/2006/main">
+              <a:graphicData uri="http://schemas.openxmlformats.org/drawingml/2006/picture">
+                <pic:pic xmlns:pic="http://schemas.openxmlformats.org/drawingml/2006/picture">
+                  <pic:nvPicPr>
+                    <pic:cNvPr id="2106567915" name=""/>
+                    <pic:cNvPicPr/>
+                  </pic:nvPicPr>
+                  <pic:blipFill>
+                    <a:blip r:embed="rId14"/>
+                    <a:stretch>
+                      <a:fillRect/>
+                    </a:stretch>
+                  </pic:blipFill>
+                  <pic:spPr>
+                    <a:xfrm>
+                      <a:off x="0" y="0"/>
+                      <a:ext cx="3200400" cy="659765"/>
+                    </a:xfrm>
+                    <a:prstGeom prst="rect">
+                      <a:avLst/>
+                    </a:prstGeom>
+                  </pic:spPr>
+                </pic:pic>
+              </a:graphicData>
+            </a:graphic>
+          </wp:anchor>
+        </w:drawing>
+      </w:r>
+    </w:p>
+    <w:p>
+      <w:pPr>
+        <w:spacing w:line="240" w:lineRule="auto"/>
+        <w:ind w:left="720" w:hanging="720"/>
+      </w:pPr>
+      <w:r>
+        <w:rPr>
+          <w:b/>
+          <w:bCs/>
+          <w:noProof/>
+        </w:rPr>
+        <w:pict w14:anchorId="3AD7FEDF">
+          <v:shapetype id="_x0000_t102" coordsize="21600,21600" o:spt="102" adj="12960,19440,14400" path="ar,0@23@3@22,,0@4,0@15@23@1,0@7@2@13l@2@14@22@8@2@12wa,0@23@3@2@11@26@17,0@15@23@1@26@17@22@15xear,0@23@3,0@4@26@17nfe">
+            <v:stroke joinstyle="miter"/>
+            <v:formulas>
+              <v:f eqn="val #0"/>
+              <v:f eqn="val #1"/>
+              <v:f eqn="val #2"/>
+              <v:f eqn="sum #0 width #1"/>
+              <v:f eqn="prod @3 1 2"/>
+              <v:f eqn="sum #1 #1 width"/>
+              <v:f eqn="sum @5 #1 #0"/>
+              <v:f eqn="prod @6 1 2"/>
+              <v:f eqn="mid width #0"/>
+              <v:f eqn="sum height 0 #2"/>
+              <v:f eqn="ellipse @9 height @4"/>
+              <v:f eqn="sum @4 @10 0"/>
+              <v:f eqn="sum @11 #1 width"/>
+              <v:f eqn="sum @7 @10 0"/>
+              <v:f eqn="sum @12 width #0"/>
+              <v:f eqn="sum @5 0 #0"/>
+              <v:f eqn="prod @15 1 2"/>
+              <v:f eqn="mid @4 @7"/>
+              <v:f eqn="sum #0 #1 width"/>
+              <v:f eqn="prod @18 1 2"/>
+              <v:f eqn="sum @17 0 @19"/>
+              <v:f eqn="val width"/>
+              <v:f eqn="val height"/>
+              <v:f eqn="prod height 2 1"/>
+              <v:f eqn="sum @17 0 @4"/>
+              <v:f eqn="ellipse @24 @4 height"/>
+              <v:f eqn="sum height 0 @25"/>
+              <v:f eqn="sum @8 128 0"/>
+              <v:f eqn="prod @5 1 2"/>
+              <v:f eqn="sum @5 0 128"/>
+              <v:f eqn="sum #0 @17 @12"/>
+              <v:f eqn="ellipse @20 @4 height"/>
+              <v:f eqn="sum width 0 #0"/>
+              <v:f eqn="prod @32 1 2"/>
+              <v:f eqn="prod height height 1"/>
+              <v:f eqn="prod @9 @9 1"/>
+              <v:f eqn="sum @34 0 @35"/>
+              <v:f eqn="sqrt @36"/>
+              <v:f eqn="sum @37 height 0"/>
+              <v:f eqn="prod width height @38"/>
+              <v:f eqn="sum @39 64 0"/>
+              <v:f eqn="prod #0 1 2"/>
+              <v:f eqn="ellipse @33 @41 height"/>
+              <v:f eqn="sum height 0 @42"/>
+              <v:f eqn="sum @43 64 0"/>
+              <v:f eqn="prod @4 1 2"/>
+              <v:f eqn="sum #1 0 @45"/>
+              <v:f eqn="prod height 4390 32768"/>
+              <v:f eqn="prod height 28378 32768"/>
+            </v:formulas>
+            <v:path o:extrusionok="f" o:connecttype="custom" o:connectlocs="0,@17;@2,@14;@22,@8;@2,@12;@22,@16" o:connectangles="180,90,0,0,0" textboxrect="@47,@45,@48,@46"/>
+            <v:handles>
+              <v:h position="bottomRight,#0" yrange="@40,@29"/>
+              <v:h position="bottomRight,#1" yrange="@27,@21"/>
+              <v:h position="#2,bottomRight" xrange="@44,@22"/>
+            </v:handles>
+            <o:complex v:ext="view"/>
+          </v:shapetype>
+          <v:shape id="_x0000_s1027" type="#_x0000_t102" style="position:absolute;left:0;text-align:left;margin-left:126.85pt;margin-top:57.05pt;width:63.8pt;height:216.3pt;rotation:4869364fd;flip:x y;z-index:251684864" adj=",18600,5565"/>
+        </w:pict>
+      </w:r>
+      <w:r>
+        <w:rPr>
+          <w:b/>
+          <w:bCs/>
+        </w:rPr>
+        <w:drawing>
+          <wp:anchor distT="0" distB="0" distL="114300" distR="114300" simplePos="0" relativeHeight="251672064" behindDoc="0" locked="0" layoutInCell="1" allowOverlap="1" wp14:anchorId="42932496" wp14:editId="19103354">
+            <wp:simplePos x="0" y="0"/>
+            <wp:positionH relativeFrom="column">
+              <wp:posOffset>2046514</wp:posOffset>
+            </wp:positionH>
+            <wp:positionV relativeFrom="paragraph">
+              <wp:posOffset>816338</wp:posOffset>
+            </wp:positionV>
+            <wp:extent cx="1472565" cy="434975"/>
+            <wp:effectExtent l="0" t="0" r="0" b="0"/>
+            <wp:wrapTopAndBottom/>
+            <wp:docPr id="144766201" name="Picture 1"/>
+            <wp:cNvGraphicFramePr>
+              <a:graphicFrameLocks xmlns:a="http://schemas.openxmlformats.org/drawingml/2006/main" noChangeAspect="1"/>
+            </wp:cNvGraphicFramePr>
+            <a:graphic xmlns:a="http://schemas.openxmlformats.org/drawingml/2006/main">
+              <a:graphicData uri="http://schemas.openxmlformats.org/drawingml/2006/picture">
+                <pic:pic xmlns:pic="http://schemas.openxmlformats.org/drawingml/2006/picture">
+                  <pic:nvPicPr>
+                    <pic:cNvPr id="144766201" name=""/>
+                    <pic:cNvPicPr/>
+                  </pic:nvPicPr>
+                  <pic:blipFill>
+                    <a:blip r:embed="rId15"/>
+                    <a:stretch>
+                      <a:fillRect/>
+                    </a:stretch>
+                  </pic:blipFill>
+                  <pic:spPr>
+                    <a:xfrm>
+                      <a:off x="0" y="0"/>
+                      <a:ext cx="1472565" cy="434975"/>
+                    </a:xfrm>
+                    <a:prstGeom prst="rect">
+                      <a:avLst/>
+                    </a:prstGeom>
+                  </pic:spPr>
+                </pic:pic>
+              </a:graphicData>
+            </a:graphic>
+            <wp14:sizeRelH relativeFrom="margin">
+              <wp14:pctWidth>0</wp14:pctWidth>
+            </wp14:sizeRelH>
+            <wp14:sizeRelV relativeFrom="margin">
+              <wp14:pctHeight>0</wp14:pctHeight>
+            </wp14:sizeRelV>
+          </wp:anchor>
+        </w:drawing>
+      </w:r>
+      <w:r>
+        <w:rPr>
+          <w:b/>
+          <w:bCs/>
+        </w:rPr>
+        <w:drawing>
+          <wp:anchor distT="0" distB="0" distL="114300" distR="114300" simplePos="0" relativeHeight="251664896" behindDoc="0" locked="0" layoutInCell="1" allowOverlap="1" wp14:anchorId="368009DA" wp14:editId="31CD8115">
+            <wp:simplePos x="0" y="0"/>
+            <wp:positionH relativeFrom="column">
+              <wp:posOffset>0</wp:posOffset>
+            </wp:positionH>
+            <wp:positionV relativeFrom="paragraph">
+              <wp:posOffset>544195</wp:posOffset>
+            </wp:positionV>
+            <wp:extent cx="2002790" cy="1560830"/>
+            <wp:effectExtent l="0" t="0" r="0" b="0"/>
+            <wp:wrapTopAndBottom/>
+            <wp:docPr id="1750139203" name="Picture 1"/>
+            <wp:cNvGraphicFramePr>
+              <a:graphicFrameLocks xmlns:a="http://schemas.openxmlformats.org/drawingml/2006/main" noChangeAspect="1"/>
+            </wp:cNvGraphicFramePr>
+            <a:graphic xmlns:a="http://schemas.openxmlformats.org/drawingml/2006/main">
+              <a:graphicData uri="http://schemas.openxmlformats.org/drawingml/2006/picture">
+                <pic:pic xmlns:pic="http://schemas.openxmlformats.org/drawingml/2006/picture">
+                  <pic:nvPicPr>
+                    <pic:cNvPr id="1750139203" name=""/>
+                    <pic:cNvPicPr/>
+                  </pic:nvPicPr>
+                  <pic:blipFill>
+                    <a:blip r:embed="rId16"/>
+                    <a:stretch>
+                      <a:fillRect/>
+                    </a:stretch>
+                  </pic:blipFill>
+                  <pic:spPr>
+                    <a:xfrm>
+                      <a:off x="0" y="0"/>
+                      <a:ext cx="2002790" cy="1560830"/>
+                    </a:xfrm>
+                    <a:prstGeom prst="rect">
+                      <a:avLst/>
+                    </a:prstGeom>
+                  </pic:spPr>
+                </pic:pic>
+              </a:graphicData>
+            </a:graphic>
+            <wp14:sizeRelH relativeFrom="margin">
+              <wp14:pctWidth>0</wp14:pctWidth>
+            </wp14:sizeRelH>
+            <wp14:sizeRelV relativeFrom="margin">
+              <wp14:pctHeight>0</wp14:pctHeight>
+            </wp14:sizeRelV>
+          </wp:anchor>
+        </w:drawing>
+      </w:r>
+      <w:proofErr w:type="spellStart"/>
+      <w:proofErr w:type="gramStart"/>
+      <w:r>
+        <w:rPr>
+          <w:b/>
+          <w:bCs/>
+        </w:rPr>
+        <w:t>Cls</w:t>
+      </w:r>
+      <w:proofErr w:type="spellEnd"/>
+      <w:r>
+        <w:rPr>
+          <w:b/>
+          <w:bCs/>
+        </w:rPr>
+        <w:t xml:space="preserve"> :</w:t>
+      </w:r>
+      <w:proofErr w:type="gramEnd"/>
+      <w:r>
+        <w:rPr>
+          <w:b/>
+          <w:bCs/>
+        </w:rPr>
+        <w:t xml:space="preserve"> </w:t>
+      </w:r>
+      <w:r>
+        <w:t>to clean the command prompt</w:t>
+      </w:r>
+      <w:r>
+        <w:rPr>
+          <w:b/>
+          <w:bCs/>
+        </w:rPr>
+        <w:t xml:space="preserve"> </w:t>
+      </w:r>
+      <w:r>
+        <w:t>window</w:t>
+      </w:r>
+    </w:p>
+    <w:p>
+      <w:pPr>
+        <w:spacing w:line="240" w:lineRule="auto"/>
+        <w:ind w:left="720" w:hanging="720"/>
+      </w:pPr>
+    </w:p>
+    <w:p>
+      <w:pPr>
+        <w:spacing w:line="240" w:lineRule="auto"/>
+        <w:ind w:left="720" w:hanging="720"/>
+      </w:pPr>
+    </w:p>
+    <w:p>
+      <w:pPr>
+        <w:spacing w:line="240" w:lineRule="auto"/>
+        <w:ind w:left="720" w:hanging="720"/>
+      </w:pPr>
+    </w:p>
+    <w:p>
+      <w:pPr>
+        <w:spacing w:line="240" w:lineRule="auto"/>
+        <w:ind w:left="720" w:hanging="720"/>
+        <w:rPr>
+          <w:b/>
+          <w:bCs/>
+        </w:rPr>
+      </w:pPr>
+      <w:r>
+        <w:rPr>
+          <w:b/>
+          <w:bCs/>
+        </w:rPr>
+        <w:t xml:space="preserve">Creating &amp; Deleting files and folders </w:t>
+      </w:r>
+    </w:p>
+    <w:p>
+      <w:pPr>
+        <w:spacing w:line="240" w:lineRule="auto"/>
+        <w:ind w:left="720" w:hanging="720"/>
+      </w:pPr>
+      <w:r>
+        <w:drawing>
+          <wp:anchor distT="0" distB="0" distL="114300" distR="114300" simplePos="0" relativeHeight="251673088" behindDoc="0" locked="0" layoutInCell="1" allowOverlap="1" wp14:anchorId="377FB88B" wp14:editId="5CB46E32">
+            <wp:simplePos x="0" y="0"/>
+            <wp:positionH relativeFrom="column">
+              <wp:posOffset>-1905</wp:posOffset>
+            </wp:positionH>
+            <wp:positionV relativeFrom="paragraph">
+              <wp:posOffset>502946</wp:posOffset>
+            </wp:positionV>
+            <wp:extent cx="2480945" cy="1803400"/>
+            <wp:effectExtent l="0" t="0" r="0" b="0"/>
+            <wp:wrapTopAndBottom/>
+            <wp:docPr id="1425146309" name="Picture 1"/>
+            <wp:cNvGraphicFramePr>
+              <a:graphicFrameLocks xmlns:a="http://schemas.openxmlformats.org/drawingml/2006/main" noChangeAspect="1"/>
+            </wp:cNvGraphicFramePr>
+            <a:graphic xmlns:a="http://schemas.openxmlformats.org/drawingml/2006/main">
+              <a:graphicData uri="http://schemas.openxmlformats.org/drawingml/2006/picture">
+                <pic:pic xmlns:pic="http://schemas.openxmlformats.org/drawingml/2006/picture">
+                  <pic:nvPicPr>
+                    <pic:cNvPr id="1425146309" name=""/>
+                    <pic:cNvPicPr/>
+                  </pic:nvPicPr>
+                  <pic:blipFill>
+                    <a:blip r:embed="rId17"/>
+                    <a:stretch>
+                      <a:fillRect/>
+                    </a:stretch>
+                  </pic:blipFill>
+                  <pic:spPr>
+                    <a:xfrm>
+                      <a:off x="0" y="0"/>
+                      <a:ext cx="2480945" cy="1803400"/>
+                    </a:xfrm>
+                    <a:prstGeom prst="rect">
+                      <a:avLst/>
+                    </a:prstGeom>
+                  </pic:spPr>
+                </pic:pic>
+              </a:graphicData>
+            </a:graphic>
+            <wp14:sizeRelH relativeFrom="margin">
+              <wp14:pctWidth>0</wp14:pctWidth>
+            </wp14:sizeRelH>
+            <wp14:sizeRelV relativeFrom="margin">
+              <wp14:pctHeight>0</wp14:pctHeight>
+            </wp14:sizeRelV>
+          </wp:anchor>
+        </w:drawing>
+      </w:r>
+      <w:proofErr w:type="spellStart"/>
+      <w:r>
+        <w:rPr>
+          <w:b/>
+          <w:bCs/>
+        </w:rPr>
+        <w:t>mkdir</w:t>
+      </w:r>
+      <w:proofErr w:type="spellEnd"/>
+      <w:r>
+        <w:rPr>
+          <w:b/>
+          <w:bCs/>
+        </w:rPr>
+        <w:t xml:space="preserve"> </w:t>
+      </w:r>
+      <w:proofErr w:type="spellStart"/>
+      <w:r>
+        <w:rPr>
+          <w:b/>
+          <w:bCs/>
+        </w:rPr>
+        <w:t>NewDirectoryName</w:t>
+      </w:r>
+      <w:proofErr w:type="spellEnd"/>
+      <w:r>
+        <w:rPr>
+          <w:b/>
+          <w:bCs/>
+        </w:rPr>
+        <w:t>/</w:t>
+      </w:r>
+      <w:proofErr w:type="gramStart"/>
+      <w:r>
+        <w:rPr>
+          <w:b/>
+          <w:bCs/>
+        </w:rPr>
+        <w:t>Names(</w:t>
+      </w:r>
+      <w:proofErr w:type="gramEnd"/>
+      <w:r>
+        <w:t xml:space="preserve">same as </w:t>
+      </w:r>
+      <w:proofErr w:type="spellStart"/>
+      <w:r>
+        <w:t>linux</w:t>
+      </w:r>
+      <w:proofErr w:type="spellEnd"/>
+      <w:r>
+        <w:t>)- to create directory</w:t>
+      </w:r>
+    </w:p>
+    <w:p>
+      <w:pPr>
+        <w:spacing w:line="240" w:lineRule="auto"/>
+        <w:ind w:left="720" w:hanging="720"/>
+        <w:rPr>
+          <w:b/>
+          <w:bCs/>
+        </w:rPr>
+      </w:pPr>
+    </w:p>
+    <w:p>
+      <w:pPr>
+        <w:spacing w:line="240" w:lineRule="auto"/>
+        <w:ind w:left="720" w:hanging="720"/>
+        <w:rPr>
+          <w:b/>
+          <w:bCs/>
+        </w:rPr>
+      </w:pPr>
+      <w:r>
+        <w:rPr>
+          <w:b/>
+          <w:bCs/>
+        </w:rPr>
+        <w:t xml:space="preserve">echo and </w:t>
+      </w:r>
+      <w:proofErr w:type="gramStart"/>
+      <w:r>
+        <w:rPr>
+          <w:b/>
+          <w:bCs/>
+        </w:rPr>
+        <w:t>type :</w:t>
+      </w:r>
+      <w:proofErr w:type="gramEnd"/>
+      <w:r>
+        <w:rPr>
+          <w:b/>
+          <w:bCs/>
+        </w:rPr>
+        <w:t xml:space="preserve"> </w:t>
+      </w:r>
+    </w:p>
+    <w:p>
+      <w:pPr>
+        <w:spacing w:line="240" w:lineRule="auto"/>
+        <w:ind w:left="720" w:hanging="720"/>
+      </w:pPr>
+      <w:r>
+        <w:rPr>
+          <w:b/>
+          <w:bCs/>
+        </w:rPr>
+        <w:t xml:space="preserve">echo </w:t>
+      </w:r>
+      <w:r>
+        <w:rPr>
+          <w:b/>
+          <w:bCs/>
+        </w:rPr>
+        <w:sym w:font="Wingdings" w:char="F0E0"/>
+      </w:r>
+      <w:r>
+        <w:rPr>
+          <w:b/>
+          <w:bCs/>
+        </w:rPr>
+        <w:t xml:space="preserve"> </w:t>
+      </w:r>
+      <w:r>
+        <w:t xml:space="preserve">to create </w:t>
+      </w:r>
+      <w:r>
+        <w:t xml:space="preserve">a file with some content in </w:t>
+      </w:r>
+      <w:proofErr w:type="gramStart"/>
+      <w:r>
+        <w:t>it .</w:t>
+      </w:r>
+      <w:proofErr w:type="gramEnd"/>
+      <w:r>
+        <w:t xml:space="preserve"> You can write like echo </w:t>
+      </w:r>
+      <w:proofErr w:type="spellStart"/>
+      <w:r>
+        <w:rPr>
+          <w:b/>
+          <w:bCs/>
+        </w:rPr>
+        <w:t>ContentOfFile</w:t>
+      </w:r>
+      <w:proofErr w:type="spellEnd"/>
+      <w:r>
+        <w:rPr>
+          <w:b/>
+          <w:bCs/>
+        </w:rPr>
+        <w:t xml:space="preserve"> </w:t>
+      </w:r>
+      <w:r>
+        <w:t>&gt; FileName.txt</w:t>
+      </w:r>
+    </w:p>
+    <w:p>
+      <w:pPr>
+        <w:spacing w:line="240" w:lineRule="auto"/>
+        <w:ind w:left="720" w:hanging="720"/>
+      </w:pPr>
+      <w:r>
+        <w:rPr>
+          <w:b/>
+          <w:bCs/>
+        </w:rPr>
+        <w:t xml:space="preserve">type </w:t>
+      </w:r>
+      <w:r>
+        <w:rPr>
+          <w:b/>
+          <w:bCs/>
+        </w:rPr>
+        <w:sym w:font="Wingdings" w:char="F0E0"/>
+      </w:r>
+      <w:r>
+        <w:rPr>
+          <w:b/>
+          <w:bCs/>
+        </w:rPr>
+        <w:t xml:space="preserve"> </w:t>
+      </w:r>
+      <w:r>
+        <w:t xml:space="preserve"> Use to check the content inside the </w:t>
+      </w:r>
+      <w:proofErr w:type="gramStart"/>
+      <w:r>
+        <w:t>file .</w:t>
+      </w:r>
+      <w:proofErr w:type="gramEnd"/>
+    </w:p>
+    <w:p>
+      <w:pPr>
+        <w:spacing w:line="240" w:lineRule="auto"/>
+        <w:ind w:left="720" w:hanging="720"/>
+      </w:pPr>
+      <w:r>
+        <w:drawing>
+          <wp:anchor distT="0" distB="0" distL="114300" distR="114300" simplePos="0" relativeHeight="251675136" behindDoc="0" locked="0" layoutInCell="1" allowOverlap="1" wp14:anchorId="11A3F167" wp14:editId="474A6787">
+            <wp:simplePos x="0" y="0"/>
+            <wp:positionH relativeFrom="column">
+              <wp:posOffset>0</wp:posOffset>
+            </wp:positionH>
+            <wp:positionV relativeFrom="paragraph">
+              <wp:posOffset>329464</wp:posOffset>
+            </wp:positionV>
+            <wp:extent cx="3200400" cy="1125220"/>
+            <wp:effectExtent l="0" t="0" r="0" b="0"/>
+            <wp:wrapTopAndBottom/>
+            <wp:docPr id="1745327225" name="Picture 1"/>
+            <wp:cNvGraphicFramePr>
+              <a:graphicFrameLocks xmlns:a="http://schemas.openxmlformats.org/drawingml/2006/main" noChangeAspect="1"/>
+            </wp:cNvGraphicFramePr>
+            <a:graphic xmlns:a="http://schemas.openxmlformats.org/drawingml/2006/main">
+              <a:graphicData uri="http://schemas.openxmlformats.org/drawingml/2006/picture">
+                <pic:pic xmlns:pic="http://schemas.openxmlformats.org/drawingml/2006/picture">
+                  <pic:nvPicPr>
+                    <pic:cNvPr id="1745327225" name=""/>
+                    <pic:cNvPicPr/>
+                  </pic:nvPicPr>
+                  <pic:blipFill>
+                    <a:blip r:embed="rId18"/>
+                    <a:stretch>
+                      <a:fillRect/>
+                    </a:stretch>
+                  </pic:blipFill>
+                  <pic:spPr>
+                    <a:xfrm>
+                      <a:off x="0" y="0"/>
+                      <a:ext cx="3200400" cy="1125220"/>
+                    </a:xfrm>
+                    <a:prstGeom prst="rect">
+                      <a:avLst/>
+                    </a:prstGeom>
+                  </pic:spPr>
+                </pic:pic>
+              </a:graphicData>
+            </a:graphic>
+          </wp:anchor>
+        </w:drawing>
+      </w:r>
+      <w:r>
+        <w:t xml:space="preserve">to use this </w:t>
+      </w:r>
+      <w:proofErr w:type="gramStart"/>
+      <w:r>
+        <w:t>write  type</w:t>
+      </w:r>
+      <w:proofErr w:type="gramEnd"/>
+      <w:r>
+        <w:t xml:space="preserve"> FileName.txt </w:t>
+      </w:r>
+    </w:p>
+    <w:p>
+      <w:pPr>
+        <w:spacing w:line="240" w:lineRule="auto"/>
+        <w:ind w:left="720" w:hanging="720"/>
+        <w:rPr>
+          <w:b/>
+          <w:bCs/>
+        </w:rPr>
+      </w:pPr>
+    </w:p>
+    <w:p>
+      <w:pPr>
+        <w:spacing w:line="240" w:lineRule="auto"/>
+        <w:ind w:left="720" w:hanging="720"/>
+        <w:rPr>
+          <w:b/>
+          <w:bCs/>
+        </w:rPr>
+      </w:pPr>
+    </w:p>
+    <w:p>
+      <w:pPr>
+        <w:spacing w:line="240" w:lineRule="auto"/>
+        <w:ind w:left="720" w:hanging="720"/>
+        <w:rPr>
+          <w:b/>
+          <w:bCs/>
+        </w:rPr>
+      </w:pPr>
+    </w:p>
+    <w:p>
+      <w:pPr>
+        <w:spacing w:line="240" w:lineRule="auto"/>
+        <w:ind w:left="720" w:hanging="720"/>
+        <w:rPr>
+          <w:b/>
+          <w:bCs/>
+        </w:rPr>
+      </w:pPr>
+      <w:r>
+        <w:rPr>
+          <w:b/>
+          <w:bCs/>
+        </w:rPr>
+        <w:lastRenderedPageBreak/>
+        <w:t xml:space="preserve">To create just files with no content in it </w:t>
+      </w:r>
+      <w:r>
+        <w:rPr>
+          <w:b/>
+          <w:bCs/>
+        </w:rPr>
+        <w:sym w:font="Wingdings" w:char="F0E0"/>
+      </w:r>
+      <w:r>
+        <w:rPr>
+          <w:b/>
+          <w:bCs/>
+        </w:rPr>
+        <w:t xml:space="preserve"> </w:t>
+      </w:r>
+    </w:p>
+    <w:p>
+      <w:pPr>
+        <w:spacing w:line="240" w:lineRule="auto"/>
+        <w:ind w:left="720" w:hanging="720"/>
+      </w:pPr>
+      <w:r>
+        <w:drawing>
+          <wp:anchor distT="0" distB="0" distL="114300" distR="114300" simplePos="0" relativeHeight="251687424" behindDoc="0" locked="0" layoutInCell="1" allowOverlap="1" wp14:anchorId="50D8D303" wp14:editId="45F20A94">
+            <wp:simplePos x="0" y="0"/>
+            <wp:positionH relativeFrom="column">
+              <wp:posOffset>-9053</wp:posOffset>
+            </wp:positionH>
+            <wp:positionV relativeFrom="paragraph">
+              <wp:posOffset>444147</wp:posOffset>
+            </wp:positionV>
+            <wp:extent cx="3200400" cy="672465"/>
+            <wp:effectExtent l="0" t="0" r="0" b="0"/>
+            <wp:wrapTopAndBottom/>
+            <wp:docPr id="11786572" name="Picture 1"/>
+            <wp:cNvGraphicFramePr>
+              <a:graphicFrameLocks xmlns:a="http://schemas.openxmlformats.org/drawingml/2006/main" noChangeAspect="1"/>
+            </wp:cNvGraphicFramePr>
+            <a:graphic xmlns:a="http://schemas.openxmlformats.org/drawingml/2006/main">
+              <a:graphicData uri="http://schemas.openxmlformats.org/drawingml/2006/picture">
+                <pic:pic xmlns:pic="http://schemas.openxmlformats.org/drawingml/2006/picture">
+                  <pic:nvPicPr>
+                    <pic:cNvPr id="11786572" name=""/>
+                    <pic:cNvPicPr/>
+                  </pic:nvPicPr>
+                  <pic:blipFill>
+                    <a:blip r:embed="rId19"/>
+                    <a:stretch>
+                      <a:fillRect/>
+                    </a:stretch>
+                  </pic:blipFill>
+                  <pic:spPr>
+                    <a:xfrm>
+                      <a:off x="0" y="0"/>
+                      <a:ext cx="3200400" cy="672465"/>
+                    </a:xfrm>
+                    <a:prstGeom prst="rect">
+                      <a:avLst/>
+                    </a:prstGeom>
+                  </pic:spPr>
+                </pic:pic>
+              </a:graphicData>
+            </a:graphic>
+          </wp:anchor>
+        </w:drawing>
+      </w:r>
+      <w:r>
+        <w:t>type nul &gt;</w:t>
+      </w:r>
+      <w:proofErr w:type="spellStart"/>
+      <w:r>
+        <w:t>FileName</w:t>
+      </w:r>
+      <w:proofErr w:type="spellEnd"/>
+    </w:p>
+    <w:p>
+      <w:pPr>
+        <w:spacing w:line="240" w:lineRule="auto"/>
+        <w:ind w:left="720" w:hanging="720"/>
+      </w:pPr>
+    </w:p>
+    <w:p>
+      <w:pPr>
+        <w:spacing w:line="240" w:lineRule="auto"/>
+        <w:ind w:left="720" w:hanging="720"/>
+      </w:pPr>
+    </w:p>
+    <w:p>
+      <w:pPr>
+        <w:spacing w:line="240" w:lineRule="auto"/>
+        <w:ind w:left="720" w:hanging="720"/>
+      </w:pPr>
+    </w:p>
+    <w:p>
+      <w:pPr>
+        <w:spacing w:line="240" w:lineRule="auto"/>
+        <w:ind w:left="720" w:hanging="720"/>
+      </w:pPr>
+      <w:r>
+        <w:rPr>
+          <w:b/>
+          <w:bCs/>
+        </w:rPr>
+        <w:t xml:space="preserve">**If you write like   </w:t>
+      </w:r>
+      <w:r>
+        <w:t xml:space="preserve">echo&gt;filename </w:t>
+      </w:r>
+    </w:p>
+    <w:p>
+      <w:pPr>
+        <w:spacing w:line="240" w:lineRule="auto"/>
+        <w:ind w:left="720" w:hanging="720"/>
+      </w:pPr>
+      <w:r>
+        <w:drawing>
+          <wp:anchor distT="0" distB="0" distL="114300" distR="114300" simplePos="0" relativeHeight="251682304" behindDoc="0" locked="0" layoutInCell="1" allowOverlap="1" wp14:anchorId="5F43E02B" wp14:editId="0F2A4E35">
+            <wp:simplePos x="0" y="0"/>
+            <wp:positionH relativeFrom="column">
+              <wp:posOffset>0</wp:posOffset>
+            </wp:positionH>
+            <wp:positionV relativeFrom="paragraph">
+              <wp:posOffset>721593</wp:posOffset>
+            </wp:positionV>
+            <wp:extent cx="3200400" cy="893445"/>
+            <wp:effectExtent l="0" t="0" r="0" b="1905"/>
+            <wp:wrapTopAndBottom/>
+            <wp:docPr id="1426939080" name="Picture 1"/>
+            <wp:cNvGraphicFramePr>
+              <a:graphicFrameLocks xmlns:a="http://schemas.openxmlformats.org/drawingml/2006/main" noChangeAspect="1"/>
+            </wp:cNvGraphicFramePr>
+            <a:graphic xmlns:a="http://schemas.openxmlformats.org/drawingml/2006/main">
+              <a:graphicData uri="http://schemas.openxmlformats.org/drawingml/2006/picture">
+                <pic:pic xmlns:pic="http://schemas.openxmlformats.org/drawingml/2006/picture">
+                  <pic:nvPicPr>
+                    <pic:cNvPr id="1426939080" name=""/>
+                    <pic:cNvPicPr/>
+                  </pic:nvPicPr>
+                  <pic:blipFill>
+                    <a:blip r:embed="rId20"/>
+                    <a:stretch>
+                      <a:fillRect/>
+                    </a:stretch>
+                  </pic:blipFill>
+                  <pic:spPr>
+                    <a:xfrm>
+                      <a:off x="0" y="0"/>
+                      <a:ext cx="3200400" cy="893445"/>
+                    </a:xfrm>
+                    <a:prstGeom prst="rect">
+                      <a:avLst/>
+                    </a:prstGeom>
+                  </pic:spPr>
+                </pic:pic>
+              </a:graphicData>
+            </a:graphic>
+          </wp:anchor>
+        </w:drawing>
+      </w:r>
+      <w:r>
+        <w:t xml:space="preserve">And when you open this file there will be by default some text present like “ECHO IS ON” not it will create a empty </w:t>
+      </w:r>
+      <w:proofErr w:type="gramStart"/>
+      <w:r>
+        <w:t>file ,</w:t>
+      </w:r>
+      <w:proofErr w:type="gramEnd"/>
+      <w:r>
+        <w:t xml:space="preserve"> you need to overwrite this.</w:t>
+      </w:r>
+    </w:p>
+    <w:p>
+      <w:pPr>
+        <w:spacing w:line="240" w:lineRule="auto"/>
+        <w:ind w:left="720" w:hanging="720"/>
+      </w:pPr>
+      <w:r>
+        <w:t xml:space="preserve"> </w:t>
+      </w:r>
+    </w:p>
+    <w:p>
+      <w:pPr>
+        <w:spacing w:line="240" w:lineRule="auto"/>
+        <w:ind w:left="720" w:hanging="720"/>
+        <w:rPr>
+          <w:b/>
+          <w:bCs/>
+        </w:rPr>
+      </w:pPr>
+      <w:r>
+        <w:rPr>
+          <w:b/>
+          <w:bCs/>
+        </w:rPr>
+        <w:t xml:space="preserve">del and </w:t>
+      </w:r>
+      <w:proofErr w:type="spellStart"/>
+      <w:proofErr w:type="gramStart"/>
+      <w:r>
+        <w:rPr>
+          <w:b/>
+          <w:bCs/>
+        </w:rPr>
+        <w:t>rmdir</w:t>
+      </w:r>
+      <w:proofErr w:type="spellEnd"/>
+      <w:r>
+        <w:rPr>
+          <w:b/>
+          <w:bCs/>
+        </w:rPr>
+        <w:t xml:space="preserve"> :</w:t>
+      </w:r>
+      <w:proofErr w:type="gramEnd"/>
+      <w:r>
+        <w:rPr>
+          <w:b/>
+          <w:bCs/>
+        </w:rPr>
+        <w:t xml:space="preserve"> </w:t>
+      </w:r>
+    </w:p>
+    <w:p>
+      <w:pPr>
+        <w:spacing w:line="240" w:lineRule="auto"/>
+        <w:ind w:left="720" w:hanging="720"/>
+      </w:pPr>
+      <w:r>
+        <w:drawing>
+          <wp:anchor distT="0" distB="0" distL="114300" distR="114300" simplePos="0" relativeHeight="251694592" behindDoc="0" locked="0" layoutInCell="1" allowOverlap="1" wp14:anchorId="57DB3054" wp14:editId="62FB1448">
+            <wp:simplePos x="0" y="0"/>
+            <wp:positionH relativeFrom="column">
+              <wp:posOffset>1905</wp:posOffset>
+            </wp:positionH>
+            <wp:positionV relativeFrom="paragraph">
+              <wp:posOffset>385445</wp:posOffset>
+            </wp:positionV>
+            <wp:extent cx="2149475" cy="1162685"/>
+            <wp:effectExtent l="0" t="0" r="0" b="0"/>
+            <wp:wrapTopAndBottom/>
+            <wp:docPr id="1723055221" name="Picture 1"/>
+            <wp:cNvGraphicFramePr>
+              <a:graphicFrameLocks xmlns:a="http://schemas.openxmlformats.org/drawingml/2006/main" noChangeAspect="1"/>
+            </wp:cNvGraphicFramePr>
+            <a:graphic xmlns:a="http://schemas.openxmlformats.org/drawingml/2006/main">
+              <a:graphicData uri="http://schemas.openxmlformats.org/drawingml/2006/picture">
+                <pic:pic xmlns:pic="http://schemas.openxmlformats.org/drawingml/2006/picture">
+                  <pic:nvPicPr>
+                    <pic:cNvPr id="1723055221" name=""/>
+                    <pic:cNvPicPr/>
+                  </pic:nvPicPr>
+                  <pic:blipFill>
+                    <a:blip r:embed="rId21"/>
+                    <a:stretch>
+                      <a:fillRect/>
+                    </a:stretch>
+                  </pic:blipFill>
+                  <pic:spPr>
+                    <a:xfrm>
+                      <a:off x="0" y="0"/>
+                      <a:ext cx="2149475" cy="1162685"/>
+                    </a:xfrm>
+                    <a:prstGeom prst="rect">
+                      <a:avLst/>
+                    </a:prstGeom>
+                  </pic:spPr>
+                </pic:pic>
+              </a:graphicData>
+            </a:graphic>
+            <wp14:sizeRelH relativeFrom="margin">
+              <wp14:pctWidth>0</wp14:pctWidth>
+            </wp14:sizeRelH>
+            <wp14:sizeRelV relativeFrom="margin">
+              <wp14:pctHeight>0</wp14:pctHeight>
+            </wp14:sizeRelV>
+          </wp:anchor>
+        </w:drawing>
+      </w:r>
+      <w:proofErr w:type="gramStart"/>
+      <w:r>
+        <w:rPr>
+          <w:b/>
+          <w:bCs/>
+        </w:rPr>
+        <w:t>del :</w:t>
+      </w:r>
+      <w:proofErr w:type="gramEnd"/>
+      <w:r>
+        <w:rPr>
+          <w:b/>
+          <w:bCs/>
+        </w:rPr>
+        <w:t xml:space="preserve"> </w:t>
+      </w:r>
+      <w:r>
+        <w:t xml:space="preserve"> del </w:t>
+      </w:r>
+      <w:proofErr w:type="spellStart"/>
+      <w:r>
+        <w:t>FileName</w:t>
+      </w:r>
+      <w:proofErr w:type="spellEnd"/>
+      <w:r>
+        <w:t>/Names to delete file or files</w:t>
+      </w:r>
+    </w:p>
+    <w:p>
+      <w:pPr>
+        <w:spacing w:line="240" w:lineRule="auto"/>
+        <w:ind w:left="720" w:hanging="720"/>
+      </w:pPr>
+    </w:p>
+    <w:p>
+      <w:pPr>
+        <w:spacing w:line="240" w:lineRule="auto"/>
+        <w:ind w:left="720" w:hanging="720"/>
+      </w:pPr>
+      <w:r>
+        <w:drawing>
+          <wp:anchor distT="0" distB="0" distL="114300" distR="114300" simplePos="0" relativeHeight="251702784" behindDoc="0" locked="0" layoutInCell="1" allowOverlap="1" wp14:anchorId="7B784B1C" wp14:editId="782F364F">
+            <wp:simplePos x="0" y="0"/>
+            <wp:positionH relativeFrom="column">
+              <wp:posOffset>1905</wp:posOffset>
+            </wp:positionH>
+            <wp:positionV relativeFrom="paragraph">
+              <wp:posOffset>572306</wp:posOffset>
+            </wp:positionV>
+            <wp:extent cx="2564765" cy="1304290"/>
+            <wp:effectExtent l="0" t="0" r="0" b="0"/>
+            <wp:wrapTopAndBottom/>
+            <wp:docPr id="1252064701" name="Picture 1"/>
+            <wp:cNvGraphicFramePr>
+              <a:graphicFrameLocks xmlns:a="http://schemas.openxmlformats.org/drawingml/2006/main" noChangeAspect="1"/>
+            </wp:cNvGraphicFramePr>
+            <a:graphic xmlns:a="http://schemas.openxmlformats.org/drawingml/2006/main">
+              <a:graphicData uri="http://schemas.openxmlformats.org/drawingml/2006/picture">
+                <pic:pic xmlns:pic="http://schemas.openxmlformats.org/drawingml/2006/picture">
+                  <pic:nvPicPr>
+                    <pic:cNvPr id="1252064701" name=""/>
+                    <pic:cNvPicPr/>
+                  </pic:nvPicPr>
+                  <pic:blipFill>
+                    <a:blip r:embed="rId22"/>
+                    <a:stretch>
+                      <a:fillRect/>
+                    </a:stretch>
+                  </pic:blipFill>
+                  <pic:spPr>
+                    <a:xfrm>
+                      <a:off x="0" y="0"/>
+                      <a:ext cx="2564765" cy="1304290"/>
+                    </a:xfrm>
+                    <a:prstGeom prst="rect">
+                      <a:avLst/>
+                    </a:prstGeom>
+                  </pic:spPr>
+                </pic:pic>
+              </a:graphicData>
+            </a:graphic>
+            <wp14:sizeRelH relativeFrom="margin">
+              <wp14:pctWidth>0</wp14:pctWidth>
+            </wp14:sizeRelH>
+            <wp14:sizeRelV relativeFrom="margin">
+              <wp14:pctHeight>0</wp14:pctHeight>
+            </wp14:sizeRelV>
+          </wp:anchor>
+        </w:drawing>
+      </w:r>
+      <w:proofErr w:type="spellStart"/>
+      <w:proofErr w:type="gramStart"/>
+      <w:r>
+        <w:rPr>
+          <w:b/>
+          <w:bCs/>
+        </w:rPr>
+        <w:t>rmdir</w:t>
+      </w:r>
+      <w:proofErr w:type="spellEnd"/>
+      <w:r>
+        <w:rPr>
+          <w:b/>
+          <w:bCs/>
+        </w:rPr>
+        <w:t xml:space="preserve"> :</w:t>
+      </w:r>
+      <w:proofErr w:type="gramEnd"/>
+      <w:r>
+        <w:rPr>
+          <w:b/>
+          <w:bCs/>
+        </w:rPr>
+        <w:t xml:space="preserve"> </w:t>
+      </w:r>
+      <w:proofErr w:type="spellStart"/>
+      <w:r>
+        <w:t>rmdir</w:t>
+      </w:r>
+      <w:proofErr w:type="spellEnd"/>
+      <w:r>
+        <w:t xml:space="preserve"> </w:t>
+      </w:r>
+      <w:proofErr w:type="spellStart"/>
+      <w:r>
+        <w:t>DirectoryName</w:t>
+      </w:r>
+      <w:proofErr w:type="spellEnd"/>
+      <w:r>
+        <w:t>/Names to remove directory</w:t>
+      </w:r>
+    </w:p>
+    <w:p>
+      <w:pPr>
+        <w:spacing w:line="240" w:lineRule="auto"/>
+        <w:ind w:left="720" w:hanging="720"/>
+      </w:pPr>
+    </w:p>
+    <w:p>
+      <w:pPr>
+        <w:spacing w:line="240" w:lineRule="auto"/>
+        <w:ind w:left="720" w:hanging="720"/>
+      </w:pPr>
+    </w:p>
+    <w:p>
+      <w:pPr>
+        <w:spacing w:line="240" w:lineRule="auto"/>
+        <w:ind w:left="720" w:hanging="720"/>
+      </w:pPr>
+    </w:p>
+    <w:p>
+      <w:pPr>
+        <w:spacing w:line="240" w:lineRule="auto"/>
+        <w:ind w:left="720" w:hanging="720"/>
+        <w:rPr>
+          <w:b/>
+          <w:bCs/>
+        </w:rPr>
+      </w:pPr>
+      <w:r>
+        <w:rPr>
+          <w:b/>
+          <w:bCs/>
+        </w:rPr>
+        <w:t xml:space="preserve">move and </w:t>
+      </w:r>
+      <w:proofErr w:type="gramStart"/>
+      <w:r>
+        <w:rPr>
+          <w:b/>
+          <w:bCs/>
+        </w:rPr>
+        <w:t>copy :</w:t>
+      </w:r>
+      <w:proofErr w:type="gramEnd"/>
+    </w:p>
+    <w:p>
+      <w:pPr>
+        <w:spacing w:line="240" w:lineRule="auto"/>
+        <w:ind w:left="720" w:hanging="720"/>
+      </w:pPr>
+      <w:proofErr w:type="gramStart"/>
+      <w:r>
+        <w:rPr>
+          <w:b/>
+          <w:bCs/>
+        </w:rPr>
+        <w:t>move :</w:t>
+      </w:r>
+      <w:proofErr w:type="gramEnd"/>
+      <w:r>
+        <w:rPr>
+          <w:b/>
+          <w:bCs/>
+        </w:rPr>
+        <w:t xml:space="preserve"> </w:t>
+      </w:r>
+      <w:r>
+        <w:t>used to move folder/file into another folder</w:t>
+      </w:r>
+    </w:p>
+    <w:p>
+      <w:pPr>
+        <w:spacing w:line="240" w:lineRule="auto"/>
+        <w:ind w:left="720" w:hanging="720"/>
+      </w:pPr>
+      <w:r>
+        <w:rPr>
+          <w:noProof/>
+        </w:rPr>
+        <w:drawing>
+          <wp:anchor distT="0" distB="0" distL="114300" distR="114300" simplePos="0" relativeHeight="251714048" behindDoc="0" locked="0" layoutInCell="1" allowOverlap="1" wp14:anchorId="36BB998B" wp14:editId="3392706B">
+            <wp:simplePos x="0" y="0"/>
+            <wp:positionH relativeFrom="column">
+              <wp:posOffset>-4668</wp:posOffset>
+            </wp:positionH>
+            <wp:positionV relativeFrom="paragraph">
+              <wp:posOffset>293130</wp:posOffset>
+            </wp:positionV>
+            <wp:extent cx="2333625" cy="1678940"/>
+            <wp:effectExtent l="0" t="0" r="0" b="0"/>
+            <wp:wrapTopAndBottom/>
+            <wp:docPr id="686930359" name="Picture 1"/>
+            <wp:cNvGraphicFramePr>
+              <a:graphicFrameLocks xmlns:a="http://schemas.openxmlformats.org/drawingml/2006/main" noChangeAspect="1"/>
+            </wp:cNvGraphicFramePr>
+            <a:graphic xmlns:a="http://schemas.openxmlformats.org/drawingml/2006/main">
+              <a:graphicData uri="http://schemas.openxmlformats.org/drawingml/2006/picture">
+                <pic:pic xmlns:pic="http://schemas.openxmlformats.org/drawingml/2006/picture">
+                  <pic:nvPicPr>
+                    <pic:cNvPr id="686930359" name=""/>
+                    <pic:cNvPicPr/>
+                  </pic:nvPicPr>
+                  <pic:blipFill>
+                    <a:blip r:embed="rId23"/>
+                    <a:stretch>
+                      <a:fillRect/>
+                    </a:stretch>
+                  </pic:blipFill>
+                  <pic:spPr>
+                    <a:xfrm>
+                      <a:off x="0" y="0"/>
+                      <a:ext cx="2333625" cy="1678940"/>
+                    </a:xfrm>
+                    <a:prstGeom prst="rect">
+                      <a:avLst/>
+                    </a:prstGeom>
+                  </pic:spPr>
+                </pic:pic>
+              </a:graphicData>
+            </a:graphic>
+            <wp14:sizeRelH relativeFrom="margin">
+              <wp14:pctWidth>0</wp14:pctWidth>
+            </wp14:sizeRelH>
+            <wp14:sizeRelV relativeFrom="margin">
+              <wp14:pctHeight>0</wp14:pctHeight>
+            </wp14:sizeRelV>
+          </wp:anchor>
+        </w:drawing>
+      </w:r>
+      <w:proofErr w:type="gramStart"/>
+      <w:r>
+        <w:rPr>
+          <w:b/>
+          <w:bCs/>
+        </w:rPr>
+        <w:t>copy :</w:t>
+      </w:r>
+      <w:proofErr w:type="gramEnd"/>
+      <w:r>
+        <w:rPr>
+          <w:b/>
+          <w:bCs/>
+        </w:rPr>
+        <w:t xml:space="preserve"> </w:t>
+      </w:r>
+      <w:r>
+        <w:t xml:space="preserve">used to </w:t>
+      </w:r>
+      <w:r>
+        <w:t xml:space="preserve">copy </w:t>
+      </w:r>
+      <w:r>
+        <w:t>folder/file into another folder</w:t>
+      </w:r>
+    </w:p>
+    <w:p>
+      <w:pPr>
+        <w:spacing w:line="240" w:lineRule="auto"/>
+        <w:ind w:left="720" w:hanging="720"/>
+      </w:pPr>
+      <w:r>
+        <w:rPr>
+          <w:noProof/>
+        </w:rPr>
+        <w:drawing>
+          <wp:anchor distT="0" distB="0" distL="114300" distR="114300" simplePos="0" relativeHeight="251718144" behindDoc="0" locked="0" layoutInCell="1" allowOverlap="1" wp14:anchorId="4C1EEC0B" wp14:editId="2664307A">
+            <wp:simplePos x="0" y="0"/>
+            <wp:positionH relativeFrom="column">
+              <wp:posOffset>-3123</wp:posOffset>
+            </wp:positionH>
+            <wp:positionV relativeFrom="paragraph">
+              <wp:posOffset>2052234</wp:posOffset>
+            </wp:positionV>
+            <wp:extent cx="2056765" cy="800100"/>
+            <wp:effectExtent l="0" t="0" r="0" b="0"/>
+            <wp:wrapTopAndBottom/>
+            <wp:docPr id="797859063" name="Picture 1"/>
+            <wp:cNvGraphicFramePr>
+              <a:graphicFrameLocks xmlns:a="http://schemas.openxmlformats.org/drawingml/2006/main" noChangeAspect="1"/>
+            </wp:cNvGraphicFramePr>
+            <a:graphic xmlns:a="http://schemas.openxmlformats.org/drawingml/2006/main">
+              <a:graphicData uri="http://schemas.openxmlformats.org/drawingml/2006/picture">
+                <pic:pic xmlns:pic="http://schemas.openxmlformats.org/drawingml/2006/picture">
+                  <pic:nvPicPr>
+                    <pic:cNvPr id="797859063" name=""/>
+                    <pic:cNvPicPr/>
+                  </pic:nvPicPr>
+                  <pic:blipFill>
+                    <a:blip r:embed="rId24"/>
+                    <a:stretch>
+                      <a:fillRect/>
+                    </a:stretch>
+                  </pic:blipFill>
+                  <pic:spPr>
+                    <a:xfrm>
+                      <a:off x="0" y="0"/>
+                      <a:ext cx="2056765" cy="800100"/>
+                    </a:xfrm>
+                    <a:prstGeom prst="rect">
+                      <a:avLst/>
+                    </a:prstGeom>
+                  </pic:spPr>
+                </pic:pic>
+              </a:graphicData>
+            </a:graphic>
+            <wp14:sizeRelH relativeFrom="margin">
+              <wp14:pctWidth>0</wp14:pctWidth>
+            </wp14:sizeRelH>
+            <wp14:sizeRelV relativeFrom="margin">
+              <wp14:pctHeight>0</wp14:pctHeight>
+            </wp14:sizeRelV>
+          </wp:anchor>
+        </w:drawing>
+      </w:r>
+    </w:p>
+    <w:p>
+      <w:pPr>
+        <w:spacing w:line="240" w:lineRule="auto"/>
+        <w:ind w:left="720" w:hanging="720"/>
+      </w:pPr>
+    </w:p>
+    <w:p>
+      <w:pPr>
+        <w:spacing w:line="240" w:lineRule="auto"/>
+        <w:ind w:left="720" w:hanging="720"/>
+      </w:pPr>
+    </w:p>
+    <w:p>
+      <w:pPr>
+        <w:spacing w:line="240" w:lineRule="auto"/>
+        <w:ind w:left="720" w:hanging="720"/>
+      </w:pPr>
+    </w:p>
+    <w:p>
+      <w:pPr>
+        <w:spacing w:line="240" w:lineRule="auto"/>
+        <w:ind w:left="720" w:hanging="720"/>
+      </w:pPr>
+    </w:p>
+    <w:p>
+      <w:pPr>
+        <w:spacing w:line="240" w:lineRule="auto"/>
+        <w:ind w:left="720" w:hanging="720"/>
+      </w:pPr>
+    </w:p>
+    <w:p>
+      <w:pPr>
+        <w:spacing w:line="240" w:lineRule="auto"/>
+        <w:ind w:left="720" w:hanging="720"/>
+      </w:pPr>
+    </w:p>
+    <w:p>
+      <w:pPr>
+        <w:spacing w:line="240" w:lineRule="auto"/>
+        <w:ind w:left="720" w:hanging="720"/>
+      </w:pPr>
+    </w:p>
+    <w:p>
+      <w:pPr>
+        <w:spacing w:line="240" w:lineRule="auto"/>
+        <w:ind w:left="720" w:hanging="720"/>
+      </w:pPr>
+    </w:p>
+    <w:p>
+      <w:pPr>
+        <w:spacing w:line="240" w:lineRule="auto"/>
+        <w:ind w:left="720" w:hanging="720"/>
+      </w:pPr>
+    </w:p>
+    <w:p>
+      <w:pPr>
+        <w:spacing w:line="240" w:lineRule="auto"/>
+        <w:ind w:left="720" w:hanging="720"/>
+      </w:pPr>
+    </w:p>
+    <w:p>
+      <w:pPr>
+        <w:spacing w:line="240" w:lineRule="auto"/>
+        <w:ind w:left="720" w:hanging="720"/>
+      </w:pPr>
+    </w:p>
+    <w:p>
+      <w:pPr>
+        <w:spacing w:line="240" w:lineRule="auto"/>
+        <w:ind w:left="720" w:hanging="720"/>
+      </w:pPr>
+    </w:p>
+    <w:p>
+      <w:pPr>
+        <w:spacing w:line="240" w:lineRule="auto"/>
+        <w:ind w:left="720" w:hanging="720"/>
+      </w:pPr>
+    </w:p>
+    <w:p>
+      <w:pPr>
+        <w:spacing w:line="240" w:lineRule="auto"/>
+        <w:ind w:left="720" w:hanging="720"/>
+      </w:pPr>
+    </w:p>
+    <w:p>
+      <w:pPr>
+        <w:spacing w:line="240" w:lineRule="auto"/>
+        <w:ind w:left="720" w:hanging="720"/>
+      </w:pPr>
+    </w:p>
+    <w:p>
+      <w:pPr>
+        <w:spacing w:line="240" w:lineRule="auto"/>
+        <w:ind w:left="720" w:hanging="720"/>
+      </w:pPr>
+    </w:p>
+    <w:p>
+      <w:pPr>
+        <w:spacing w:line="240" w:lineRule="auto"/>
+        <w:ind w:left="720" w:hanging="720"/>
+      </w:pPr>
+    </w:p>
+    <w:p>
+      <w:pPr>
+        <w:spacing w:line="240" w:lineRule="auto"/>
+        <w:ind w:left="720" w:hanging="720"/>
+      </w:pPr>
+    </w:p>
+    <w:p>
+      <w:pPr>
+        <w:spacing w:line="240" w:lineRule="auto"/>
+        <w:ind w:left="720" w:hanging="720"/>
+      </w:pPr>
+    </w:p>
+    <w:p>
+      <w:pPr>
+        <w:spacing w:line="240" w:lineRule="auto"/>
+        <w:ind w:left="720" w:hanging="720"/>
+      </w:pPr>
+    </w:p>
+    <w:p>
+      <w:pPr>
+        <w:spacing w:line="240" w:lineRule="auto"/>
+        <w:ind w:left="720" w:hanging="720"/>
+      </w:pPr>
+    </w:p>
+    <w:p>
+      <w:pPr>
+        <w:spacing w:line="240" w:lineRule="auto"/>
+        <w:ind w:left="720" w:hanging="720"/>
+      </w:pPr>
+      <w:r>
+        <w:t>Git Working (theory perspective) -:</w:t>
+      </w:r>
+    </w:p>
+    <w:p>
+      <w:pPr>
+        <w:spacing w:line="240" w:lineRule="auto"/>
+        <w:ind w:left="720" w:hanging="720"/>
+      </w:pPr>
+    </w:p>
+    <w:p>
+      <w:pPr>
+        <w:spacing w:line="240" w:lineRule="auto"/>
+        <w:ind w:left="720" w:hanging="720"/>
       </w:pPr>
     </w:p>
     <w:sectPr>

</xml_diff>